<commit_message>
fixed it that the report builder now correctly reads the new report builder instance and can correctly save the sections selected. Need to go through the report and change the instance of Section model used to SubSection as that's now the new default
</commit_message>
<xml_diff>
--- a/[object Object]output.docx
+++ b/[object Object]output.docx
@@ -3041,15 +3041,6 @@
                       <w:sz w:val="24"/>
                     </w:rPr>
                     <w:t xml:space="preserve">Support Requests - 13month by Source</w:t>
-                  </w:r>
-                  <w:r>
-                    <w:rPr>
-                      <w:rFonts w:ascii="Arial" w:hAnsi="Arial" w:eastAsia="Arial"/>
-                      <w:color w:val="000000"/>
-                      <w:sz w:val="24"/>
-                    </w:rPr>
-                    <w:br/>
-                    <w:t xml:space="preserve">Support Requests - Incidents Opened and Resolved Per Month</w:t>
                   </w:r>
                   <w:r>
                     <w:rPr>
@@ -3352,7 +3343,7 @@
                       <w:color w:val="FFFFFF"/>
                       <w:sz w:val="20"/>
                     </w:rPr>
-                    <w:t xml:space="preserve">Dec</w:t>
+                    <w:t xml:space="preserve">Jan</w:t>
                   </w:r>
                 </w:p>
               </w:tc>
@@ -3385,7 +3376,7 @@
                       <w:color w:val="FFFFFF"/>
                       <w:sz w:val="20"/>
                     </w:rPr>
-                    <w:t xml:space="preserve">Jan</w:t>
+                    <w:t xml:space="preserve">Feb</w:t>
                   </w:r>
                 </w:p>
               </w:tc>
@@ -3418,7 +3409,7 @@
                       <w:color w:val="FFFFFF"/>
                       <w:sz w:val="20"/>
                     </w:rPr>
-                    <w:t xml:space="preserve">Feb</w:t>
+                    <w:t xml:space="preserve">Mar</w:t>
                   </w:r>
                 </w:p>
               </w:tc>
@@ -3451,7 +3442,7 @@
                       <w:color w:val="FFFFFF"/>
                       <w:sz w:val="20"/>
                     </w:rPr>
-                    <w:t xml:space="preserve">Mar</w:t>
+                    <w:t xml:space="preserve">Apr</w:t>
                   </w:r>
                 </w:p>
               </w:tc>
@@ -3484,7 +3475,7 @@
                       <w:color w:val="FFFFFF"/>
                       <w:sz w:val="20"/>
                     </w:rPr>
-                    <w:t xml:space="preserve">Apr</w:t>
+                    <w:t xml:space="preserve">May</w:t>
                   </w:r>
                 </w:p>
               </w:tc>
@@ -3517,7 +3508,7 @@
                       <w:color w:val="FFFFFF"/>
                       <w:sz w:val="20"/>
                     </w:rPr>
-                    <w:t xml:space="preserve">May</w:t>
+                    <w:t xml:space="preserve">Jun</w:t>
                   </w:r>
                 </w:p>
               </w:tc>
@@ -3550,7 +3541,7 @@
                       <w:color w:val="FFFFFF"/>
                       <w:sz w:val="20"/>
                     </w:rPr>
-                    <w:t xml:space="preserve">Jun</w:t>
+                    <w:t xml:space="preserve">Jul</w:t>
                   </w:r>
                 </w:p>
               </w:tc>
@@ -3583,7 +3574,7 @@
                       <w:color w:val="FFFFFF"/>
                       <w:sz w:val="20"/>
                     </w:rPr>
-                    <w:t xml:space="preserve">Jul</w:t>
+                    <w:t xml:space="preserve">Aug</w:t>
                   </w:r>
                 </w:p>
               </w:tc>
@@ -3616,7 +3607,7 @@
                       <w:color w:val="FFFFFF"/>
                       <w:sz w:val="20"/>
                     </w:rPr>
-                    <w:t xml:space="preserve">Aug</w:t>
+                    <w:t xml:space="preserve">Sep</w:t>
                   </w:r>
                 </w:p>
               </w:tc>
@@ -3649,7 +3640,7 @@
                       <w:color w:val="FFFFFF"/>
                       <w:sz w:val="20"/>
                     </w:rPr>
-                    <w:t xml:space="preserve">Sep</w:t>
+                    <w:t xml:space="preserve">Oct</w:t>
                   </w:r>
                 </w:p>
               </w:tc>
@@ -3682,7 +3673,7 @@
                       <w:color w:val="FFFFFF"/>
                       <w:sz w:val="20"/>
                     </w:rPr>
-                    <w:t xml:space="preserve">Oct</w:t>
+                    <w:t xml:space="preserve">Nov</w:t>
                   </w:r>
                 </w:p>
               </w:tc>
@@ -3715,7 +3706,7 @@
                       <w:color w:val="FFFFFF"/>
                       <w:sz w:val="20"/>
                     </w:rPr>
-                    <w:t xml:space="preserve">Nov</w:t>
+                    <w:t xml:space="preserve">Dec</w:t>
                   </w:r>
                 </w:p>
               </w:tc>
@@ -3748,7 +3739,7 @@
                       <w:color w:val="FFFFFF"/>
                       <w:sz w:val="20"/>
                     </w:rPr>
-                    <w:t xml:space="preserve">Dec</w:t>
+                    <w:t xml:space="preserve">Jan</w:t>
                   </w:r>
                 </w:p>
               </w:tc>
@@ -3815,37 +3806,6 @@
                       <w:color w:val="000000"/>
                       <w:sz w:val="20"/>
                     </w:rPr>
-                    <w:t xml:space="preserve">314</w:t>
-                  </w:r>
-                </w:p>
-              </w:tc>
-              <w:tc>
-                <w:tcPr>
-                  <w:tcW w:w="850" w:type="dxa"/>
-                  <w:tcBorders>
-                    <w:top w:val="single" w:color="D3D3D3" w:sz="7"/>
-                    <w:left w:val="single" w:color="D3D3D3" w:sz="7"/>
-                    <w:bottom w:val="single" w:color="D3D3D3" w:sz="7"/>
-                    <w:right w:val="single" w:color="D3D3D3" w:sz="7"/>
-                  </w:tcBorders>
-                  <w:tcMar>
-                    <w:top w:w="39" w:type="dxa"/>
-                    <w:left w:w="39" w:type="dxa"/>
-                    <w:bottom w:w="39" w:type="dxa"/>
-                    <w:right w:w="39" w:type="dxa"/>
-                  </w:tcMar>
-                </w:tcPr>
-                <w:p>
-                  <w:pPr>
-                    <w:spacing w:after="0" w:line="240" w:lineRule="auto"/>
-                    <w:jc w:val="center"/>
-                  </w:pPr>
-                  <w:r>
-                    <w:rPr>
-                      <w:rFonts w:ascii="Lato Light" w:hAnsi="Lato Light" w:eastAsia="Lato Light"/>
-                      <w:color w:val="000000"/>
-                      <w:sz w:val="20"/>
-                    </w:rPr>
                     <w:t xml:space="preserve">479</w:t>
                   </w:r>
                 </w:p>
@@ -4188,6 +4148,37 @@
                       <w:sz w:val="20"/>
                     </w:rPr>
                     <w:t xml:space="preserve">407</w:t>
+                  </w:r>
+                </w:p>
+              </w:tc>
+              <w:tc>
+                <w:tcPr>
+                  <w:tcW w:w="850" w:type="dxa"/>
+                  <w:tcBorders>
+                    <w:top w:val="single" w:color="D3D3D3" w:sz="7"/>
+                    <w:left w:val="single" w:color="D3D3D3" w:sz="7"/>
+                    <w:bottom w:val="single" w:color="D3D3D3" w:sz="7"/>
+                    <w:right w:val="single" w:color="D3D3D3" w:sz="7"/>
+                  </w:tcBorders>
+                  <w:tcMar>
+                    <w:top w:w="39" w:type="dxa"/>
+                    <w:left w:w="39" w:type="dxa"/>
+                    <w:bottom w:w="39" w:type="dxa"/>
+                    <w:right w:w="39" w:type="dxa"/>
+                  </w:tcMar>
+                </w:tcPr>
+                <w:p>
+                  <w:pPr>
+                    <w:spacing w:after="0" w:line="240" w:lineRule="auto"/>
+                    <w:jc w:val="center"/>
+                  </w:pPr>
+                  <w:r>
+                    <w:rPr>
+                      <w:rFonts w:ascii="Lato Light" w:hAnsi="Lato Light" w:eastAsia="Lato Light"/>
+                      <w:color w:val="000000"/>
+                      <w:sz w:val="20"/>
+                    </w:rPr>
+                    <w:t xml:space="preserve">550</w:t>
                   </w:r>
                 </w:p>
               </w:tc>
@@ -4254,37 +4245,6 @@
                       <w:color w:val="000000"/>
                       <w:sz w:val="20"/>
                     </w:rPr>
-                    <w:t xml:space="preserve">584</w:t>
-                  </w:r>
-                </w:p>
-              </w:tc>
-              <w:tc>
-                <w:tcPr>
-                  <w:tcW w:w="850" w:type="dxa"/>
-                  <w:tcBorders>
-                    <w:top w:val="single" w:color="D3D3D3" w:sz="7"/>
-                    <w:left w:val="single" w:color="D3D3D3" w:sz="7"/>
-                    <w:bottom w:val="single" w:color="D3D3D3" w:sz="7"/>
-                    <w:right w:val="single" w:color="D3D3D3" w:sz="7"/>
-                  </w:tcBorders>
-                  <w:tcMar>
-                    <w:top w:w="39" w:type="dxa"/>
-                    <w:left w:w="39" w:type="dxa"/>
-                    <w:bottom w:w="39" w:type="dxa"/>
-                    <w:right w:w="39" w:type="dxa"/>
-                  </w:tcMar>
-                </w:tcPr>
-                <w:p>
-                  <w:pPr>
-                    <w:spacing w:after="0" w:line="240" w:lineRule="auto"/>
-                    <w:jc w:val="center"/>
-                  </w:pPr>
-                  <w:r>
-                    <w:rPr>
-                      <w:rFonts w:ascii="Lato Light" w:hAnsi="Lato Light" w:eastAsia="Lato Light"/>
-                      <w:color w:val="000000"/>
-                      <w:sz w:val="20"/>
-                    </w:rPr>
                     <w:t xml:space="preserve">832</w:t>
                   </w:r>
                 </w:p>
@@ -4627,6 +4587,37 @@
                       <w:sz w:val="20"/>
                     </w:rPr>
                     <w:t xml:space="preserve">877</w:t>
+                  </w:r>
+                </w:p>
+              </w:tc>
+              <w:tc>
+                <w:tcPr>
+                  <w:tcW w:w="850" w:type="dxa"/>
+                  <w:tcBorders>
+                    <w:top w:val="single" w:color="D3D3D3" w:sz="7"/>
+                    <w:left w:val="single" w:color="D3D3D3" w:sz="7"/>
+                    <w:bottom w:val="single" w:color="D3D3D3" w:sz="7"/>
+                    <w:right w:val="single" w:color="D3D3D3" w:sz="7"/>
+                  </w:tcBorders>
+                  <w:tcMar>
+                    <w:top w:w="39" w:type="dxa"/>
+                    <w:left w:w="39" w:type="dxa"/>
+                    <w:bottom w:w="39" w:type="dxa"/>
+                    <w:right w:w="39" w:type="dxa"/>
+                  </w:tcMar>
+                </w:tcPr>
+                <w:p>
+                  <w:pPr>
+                    <w:spacing w:after="0" w:line="240" w:lineRule="auto"/>
+                    <w:jc w:val="center"/>
+                  </w:pPr>
+                  <w:r>
+                    <w:rPr>
+                      <w:rFonts w:ascii="Lato Light" w:hAnsi="Lato Light" w:eastAsia="Lato Light"/>
+                      <w:color w:val="000000"/>
+                      <w:sz w:val="20"/>
+                    </w:rPr>
+                    <w:t xml:space="preserve">1227</w:t>
                   </w:r>
                 </w:p>
               </w:tc>
@@ -4693,37 +4684,6 @@
                       <w:color w:val="000000"/>
                       <w:sz w:val="20"/>
                     </w:rPr>
-                    <w:t xml:space="preserve">243</w:t>
-                  </w:r>
-                </w:p>
-              </w:tc>
-              <w:tc>
-                <w:tcPr>
-                  <w:tcW w:w="850" w:type="dxa"/>
-                  <w:tcBorders>
-                    <w:top w:val="single" w:color="D3D3D3" w:sz="7"/>
-                    <w:left w:val="single" w:color="D3D3D3" w:sz="7"/>
-                    <w:bottom w:val="single" w:color="D3D3D3" w:sz="7"/>
-                    <w:right w:val="single" w:color="D3D3D3" w:sz="7"/>
-                  </w:tcBorders>
-                  <w:tcMar>
-                    <w:top w:w="39" w:type="dxa"/>
-                    <w:left w:w="39" w:type="dxa"/>
-                    <w:bottom w:w="39" w:type="dxa"/>
-                    <w:right w:w="39" w:type="dxa"/>
-                  </w:tcMar>
-                </w:tcPr>
-                <w:p>
-                  <w:pPr>
-                    <w:spacing w:after="0" w:line="240" w:lineRule="auto"/>
-                    <w:jc w:val="center"/>
-                  </w:pPr>
-                  <w:r>
-                    <w:rPr>
-                      <w:rFonts w:ascii="Lato Light" w:hAnsi="Lato Light" w:eastAsia="Lato Light"/>
-                      <w:color w:val="000000"/>
-                      <w:sz w:val="20"/>
-                    </w:rPr>
                     <w:t xml:space="preserve">213</w:t>
                   </w:r>
                 </w:p>
@@ -5066,6 +5026,37 @@
                       <w:sz w:val="20"/>
                     </w:rPr>
                     <w:t xml:space="preserve">225</w:t>
+                  </w:r>
+                </w:p>
+              </w:tc>
+              <w:tc>
+                <w:tcPr>
+                  <w:tcW w:w="850" w:type="dxa"/>
+                  <w:tcBorders>
+                    <w:top w:val="single" w:color="D3D3D3" w:sz="7"/>
+                    <w:left w:val="single" w:color="D3D3D3" w:sz="7"/>
+                    <w:bottom w:val="single" w:color="D3D3D3" w:sz="7"/>
+                    <w:right w:val="single" w:color="D3D3D3" w:sz="7"/>
+                  </w:tcBorders>
+                  <w:tcMar>
+                    <w:top w:w="39" w:type="dxa"/>
+                    <w:left w:w="39" w:type="dxa"/>
+                    <w:bottom w:w="39" w:type="dxa"/>
+                    <w:right w:w="39" w:type="dxa"/>
+                  </w:tcMar>
+                </w:tcPr>
+                <w:p>
+                  <w:pPr>
+                    <w:spacing w:after="0" w:line="240" w:lineRule="auto"/>
+                    <w:jc w:val="center"/>
+                  </w:pPr>
+                  <w:r>
+                    <w:rPr>
+                      <w:rFonts w:ascii="Lato Light" w:hAnsi="Lato Light" w:eastAsia="Lato Light"/>
+                      <w:color w:val="000000"/>
+                      <w:sz w:val="20"/>
+                    </w:rPr>
+                    <w:t xml:space="preserve">411</w:t>
                   </w:r>
                 </w:p>
               </w:tc>
@@ -5132,37 +5123,6 @@
                       <w:color w:val="000000"/>
                       <w:sz w:val="20"/>
                     </w:rPr>
-                    <w:t xml:space="preserve">284</w:t>
-                  </w:r>
-                </w:p>
-              </w:tc>
-              <w:tc>
-                <w:tcPr>
-                  <w:tcW w:w="850" w:type="dxa"/>
-                  <w:tcBorders>
-                    <w:top w:val="single" w:color="D3D3D3" w:sz="7"/>
-                    <w:left w:val="single" w:color="D3D3D3" w:sz="7"/>
-                    <w:bottom w:val="single" w:color="D3D3D3" w:sz="7"/>
-                    <w:right w:val="single" w:color="D3D3D3" w:sz="7"/>
-                  </w:tcBorders>
-                  <w:tcMar>
-                    <w:top w:w="39" w:type="dxa"/>
-                    <w:left w:w="39" w:type="dxa"/>
-                    <w:bottom w:w="39" w:type="dxa"/>
-                    <w:right w:w="39" w:type="dxa"/>
-                  </w:tcMar>
-                </w:tcPr>
-                <w:p>
-                  <w:pPr>
-                    <w:spacing w:after="0" w:line="240" w:lineRule="auto"/>
-                    <w:jc w:val="center"/>
-                  </w:pPr>
-                  <w:r>
-                    <w:rPr>
-                      <w:rFonts w:ascii="Lato Light" w:hAnsi="Lato Light" w:eastAsia="Lato Light"/>
-                      <w:color w:val="000000"/>
-                      <w:sz w:val="20"/>
-                    </w:rPr>
                     <w:t xml:space="preserve">326</w:t>
                   </w:r>
                 </w:p>
@@ -5411,38 +5371,38 @@
                       <w:color w:val="000000"/>
                       <w:sz w:val="20"/>
                     </w:rPr>
-                    <w:t xml:space="preserve">438</w:t>
-                  </w:r>
-                </w:p>
-              </w:tc>
-              <w:tc>
-                <w:tcPr>
-                  <w:tcW w:w="850" w:type="dxa"/>
-                  <w:tcBorders>
-                    <w:top w:val="single" w:color="D3D3D3" w:sz="7"/>
-                    <w:left w:val="single" w:color="D3D3D3" w:sz="7"/>
-                    <w:bottom w:val="single" w:color="D3D3D3" w:sz="7"/>
-                    <w:right w:val="single" w:color="D3D3D3" w:sz="7"/>
-                  </w:tcBorders>
-                  <w:tcMar>
-                    <w:top w:w="39" w:type="dxa"/>
-                    <w:left w:w="39" w:type="dxa"/>
-                    <w:bottom w:w="39" w:type="dxa"/>
-                    <w:right w:w="39" w:type="dxa"/>
-                  </w:tcMar>
-                </w:tcPr>
-                <w:p>
-                  <w:pPr>
-                    <w:spacing w:after="0" w:line="240" w:lineRule="auto"/>
-                    <w:jc w:val="center"/>
-                  </w:pPr>
-                  <w:r>
-                    <w:rPr>
-                      <w:rFonts w:ascii="Lato Light" w:hAnsi="Lato Light" w:eastAsia="Lato Light"/>
-                      <w:color w:val="000000"/>
-                      <w:sz w:val="20"/>
-                    </w:rPr>
-                    <w:t xml:space="preserve">455</w:t>
+                    <w:t xml:space="preserve">437</w:t>
+                  </w:r>
+                </w:p>
+              </w:tc>
+              <w:tc>
+                <w:tcPr>
+                  <w:tcW w:w="850" w:type="dxa"/>
+                  <w:tcBorders>
+                    <w:top w:val="single" w:color="D3D3D3" w:sz="7"/>
+                    <w:left w:val="single" w:color="D3D3D3" w:sz="7"/>
+                    <w:bottom w:val="single" w:color="D3D3D3" w:sz="7"/>
+                    <w:right w:val="single" w:color="D3D3D3" w:sz="7"/>
+                  </w:tcBorders>
+                  <w:tcMar>
+                    <w:top w:w="39" w:type="dxa"/>
+                    <w:left w:w="39" w:type="dxa"/>
+                    <w:bottom w:w="39" w:type="dxa"/>
+                    <w:right w:w="39" w:type="dxa"/>
+                  </w:tcMar>
+                </w:tcPr>
+                <w:p>
+                  <w:pPr>
+                    <w:spacing w:after="0" w:line="240" w:lineRule="auto"/>
+                    <w:jc w:val="center"/>
+                  </w:pPr>
+                  <w:r>
+                    <w:rPr>
+                      <w:rFonts w:ascii="Lato Light" w:hAnsi="Lato Light" w:eastAsia="Lato Light"/>
+                      <w:color w:val="000000"/>
+                      <w:sz w:val="20"/>
+                    </w:rPr>
+                    <w:t xml:space="preserve">454</w:t>
                   </w:r>
                 </w:p>
               </w:tc>
@@ -5504,7 +5464,38 @@
                       <w:color w:val="000000"/>
                       <w:sz w:val="20"/>
                     </w:rPr>
-                    <w:t xml:space="preserve">310</w:t>
+                    <w:t xml:space="preserve">309</w:t>
+                  </w:r>
+                </w:p>
+              </w:tc>
+              <w:tc>
+                <w:tcPr>
+                  <w:tcW w:w="850" w:type="dxa"/>
+                  <w:tcBorders>
+                    <w:top w:val="single" w:color="D3D3D3" w:sz="7"/>
+                    <w:left w:val="single" w:color="D3D3D3" w:sz="7"/>
+                    <w:bottom w:val="single" w:color="D3D3D3" w:sz="7"/>
+                    <w:right w:val="single" w:color="D3D3D3" w:sz="7"/>
+                  </w:tcBorders>
+                  <w:tcMar>
+                    <w:top w:w="39" w:type="dxa"/>
+                    <w:left w:w="39" w:type="dxa"/>
+                    <w:bottom w:w="39" w:type="dxa"/>
+                    <w:right w:w="39" w:type="dxa"/>
+                  </w:tcMar>
+                </w:tcPr>
+                <w:p>
+                  <w:pPr>
+                    <w:spacing w:after="0" w:line="240" w:lineRule="auto"/>
+                    <w:jc w:val="center"/>
+                  </w:pPr>
+                  <w:r>
+                    <w:rPr>
+                      <w:rFonts w:ascii="Lato Light" w:hAnsi="Lato Light" w:eastAsia="Lato Light"/>
+                      <w:color w:val="000000"/>
+                      <w:sz w:val="20"/>
+                    </w:rPr>
+                    <w:t xml:space="preserve">420</w:t>
                   </w:r>
                 </w:p>
               </w:tc>
@@ -5571,37 +5562,6 @@
                       <w:color w:val="000000"/>
                       <w:sz w:val="20"/>
                     </w:rPr>
-                    <w:t xml:space="preserve">52</w:t>
-                  </w:r>
-                </w:p>
-              </w:tc>
-              <w:tc>
-                <w:tcPr>
-                  <w:tcW w:w="850" w:type="dxa"/>
-                  <w:tcBorders>
-                    <w:top w:val="single" w:color="D3D3D3" w:sz="7"/>
-                    <w:left w:val="single" w:color="D3D3D3" w:sz="7"/>
-                    <w:bottom w:val="single" w:color="D3D3D3" w:sz="7"/>
-                    <w:right w:val="single" w:color="D3D3D3" w:sz="7"/>
-                  </w:tcBorders>
-                  <w:tcMar>
-                    <w:top w:w="39" w:type="dxa"/>
-                    <w:left w:w="39" w:type="dxa"/>
-                    <w:bottom w:w="39" w:type="dxa"/>
-                    <w:right w:w="39" w:type="dxa"/>
-                  </w:tcMar>
-                </w:tcPr>
-                <w:p>
-                  <w:pPr>
-                    <w:spacing w:after="0" w:line="240" w:lineRule="auto"/>
-                    <w:jc w:val="center"/>
-                  </w:pPr>
-                  <w:r>
-                    <w:rPr>
-                      <w:rFonts w:ascii="Lato Light" w:hAnsi="Lato Light" w:eastAsia="Lato Light"/>
-                      <w:color w:val="000000"/>
-                      <w:sz w:val="20"/>
-                    </w:rPr>
                     <w:t xml:space="preserve">78</w:t>
                   </w:r>
                 </w:p>
@@ -5944,6 +5904,37 @@
                       <w:sz w:val="20"/>
                     </w:rPr>
                     <w:t xml:space="preserve">44</w:t>
+                  </w:r>
+                </w:p>
+              </w:tc>
+              <w:tc>
+                <w:tcPr>
+                  <w:tcW w:w="850" w:type="dxa"/>
+                  <w:tcBorders>
+                    <w:top w:val="single" w:color="D3D3D3" w:sz="7"/>
+                    <w:left w:val="single" w:color="D3D3D3" w:sz="7"/>
+                    <w:bottom w:val="single" w:color="D3D3D3" w:sz="7"/>
+                    <w:right w:val="single" w:color="D3D3D3" w:sz="7"/>
+                  </w:tcBorders>
+                  <w:tcMar>
+                    <w:top w:w="39" w:type="dxa"/>
+                    <w:left w:w="39" w:type="dxa"/>
+                    <w:bottom w:w="39" w:type="dxa"/>
+                    <w:right w:w="39" w:type="dxa"/>
+                  </w:tcMar>
+                </w:tcPr>
+                <w:p>
+                  <w:pPr>
+                    <w:spacing w:after="0" w:line="240" w:lineRule="auto"/>
+                    <w:jc w:val="center"/>
+                  </w:pPr>
+                  <w:r>
+                    <w:rPr>
+                      <w:rFonts w:ascii="Lato Light" w:hAnsi="Lato Light" w:eastAsia="Lato Light"/>
+                      <w:color w:val="000000"/>
+                      <w:sz w:val="20"/>
+                    </w:rPr>
+                    <w:t xml:space="preserve">54</w:t>
                   </w:r>
                 </w:p>
               </w:tc>
@@ -6012,7 +6003,7 @@
                       <w:color w:val="000000"/>
                       <w:sz w:val="20"/>
                     </w:rPr>
-                    <w:t xml:space="preserve">1477</w:t>
+                    <w:t xml:space="preserve">1928</w:t>
                   </w:r>
                 </w:p>
               </w:tc>
@@ -6044,7 +6035,7 @@
                       <w:color w:val="000000"/>
                       <w:sz w:val="20"/>
                     </w:rPr>
-                    <w:t xml:space="preserve">1928</w:t>
+                    <w:t xml:space="preserve">2697</w:t>
                   </w:r>
                 </w:p>
               </w:tc>
@@ -6076,7 +6067,7 @@
                       <w:color w:val="000000"/>
                       <w:sz w:val="20"/>
                     </w:rPr>
-                    <w:t xml:space="preserve">2697</w:t>
+                    <w:t xml:space="preserve">2715</w:t>
                   </w:r>
                 </w:p>
               </w:tc>
@@ -6108,7 +6099,7 @@
                       <w:color w:val="000000"/>
                       <w:sz w:val="20"/>
                     </w:rPr>
-                    <w:t xml:space="preserve">2715</w:t>
+                    <w:t xml:space="preserve">2530</w:t>
                   </w:r>
                 </w:p>
               </w:tc>
@@ -6140,7 +6131,7 @@
                       <w:color w:val="000000"/>
                       <w:sz w:val="20"/>
                     </w:rPr>
-                    <w:t xml:space="preserve">2530</w:t>
+                    <w:t xml:space="preserve">2381</w:t>
                   </w:r>
                 </w:p>
               </w:tc>
@@ -6172,7 +6163,7 @@
                       <w:color w:val="000000"/>
                       <w:sz w:val="20"/>
                     </w:rPr>
-                    <w:t xml:space="preserve">2381</w:t>
+                    <w:t xml:space="preserve">2925</w:t>
                   </w:r>
                 </w:p>
               </w:tc>
@@ -6204,7 +6195,7 @@
                       <w:color w:val="000000"/>
                       <w:sz w:val="20"/>
                     </w:rPr>
-                    <w:t xml:space="preserve">2925</w:t>
+                    <w:t xml:space="preserve">3128</w:t>
                   </w:r>
                 </w:p>
               </w:tc>
@@ -6236,7 +6227,7 @@
                       <w:color w:val="000000"/>
                       <w:sz w:val="20"/>
                     </w:rPr>
-                    <w:t xml:space="preserve">3128</w:t>
+                    <w:t xml:space="preserve">2975</w:t>
                   </w:r>
                 </w:p>
               </w:tc>
@@ -6268,7 +6259,7 @@
                       <w:color w:val="000000"/>
                       <w:sz w:val="20"/>
                     </w:rPr>
-                    <w:t xml:space="preserve">2975</w:t>
+                    <w:t xml:space="preserve">3917</w:t>
                   </w:r>
                 </w:p>
               </w:tc>
@@ -6300,7 +6291,7 @@
                       <w:color w:val="000000"/>
                       <w:sz w:val="20"/>
                     </w:rPr>
-                    <w:t xml:space="preserve">3918</w:t>
+                    <w:t xml:space="preserve">3457</w:t>
                   </w:r>
                 </w:p>
               </w:tc>
@@ -6332,7 +6323,7 @@
                       <w:color w:val="000000"/>
                       <w:sz w:val="20"/>
                     </w:rPr>
-                    <w:t xml:space="preserve">3458</w:t>
+                    <w:t xml:space="preserve">3408</w:t>
                   </w:r>
                 </w:p>
               </w:tc>
@@ -6364,7 +6355,7 @@
                       <w:color w:val="000000"/>
                       <w:sz w:val="20"/>
                     </w:rPr>
-                    <w:t xml:space="preserve">3408</w:t>
+                    <w:t xml:space="preserve">1862</w:t>
                   </w:r>
                 </w:p>
               </w:tc>
@@ -6396,7 +6387,7 @@
                       <w:color w:val="000000"/>
                       <w:sz w:val="20"/>
                     </w:rPr>
-                    <w:t xml:space="preserve">1863</w:t>
+                    <w:t xml:space="preserve">2662</w:t>
                   </w:r>
                 </w:p>
               </w:tc>
@@ -6435,2216 +6426,6 @@
       <w:tr>
         <w:trPr>
           <w:trHeight w:val="143" w:hRule="atLeast"/>
-        </w:trPr>
-        <w:tc>
-          <w:tcPr>
-            <w:tcW w:w="0" w:type="dxa"/>
-          </w:tcPr>
-          <w:p>
-            <w:pPr>
-              <w:pStyle w:val="EmptyCellLayoutStyle"/>
-              <w:spacing w:after="0" w:line="240" w:lineRule="auto"/>
-            </w:pPr>
-          </w:p>
-        </w:tc>
-        <w:tc>
-          <w:tcPr>
-            <w:tcW w:w="13889" w:type="dxa"/>
-          </w:tcPr>
-          <w:p>
-            <w:pPr>
-              <w:pStyle w:val="EmptyCellLayoutStyle"/>
-              <w:spacing w:after="0" w:line="240" w:lineRule="auto"/>
-            </w:pPr>
-          </w:p>
-        </w:tc>
-        <w:tc>
-          <w:tcPr>
-            <w:tcW w:w="510" w:type="dxa"/>
-          </w:tcPr>
-          <w:p>
-            <w:pPr>
-              <w:pStyle w:val="EmptyCellLayoutStyle"/>
-              <w:spacing w:after="0" w:line="240" w:lineRule="auto"/>
-            </w:pPr>
-          </w:p>
-        </w:tc>
-      </w:tr>
-      <w:tr>
-        <w:trPr>
-          <w:trHeight w:val="340" w:hRule="atLeast"/>
-        </w:trPr>
-        <w:tc>
-          <w:tcPr>
-            <w:tcW w:w="0" w:type="dxa"/>
-            <w:hMerge w:val="restart"/>
-          </w:tcPr>
-          <w:tbl>
-            <w:tblPr>
-              <w:tblCellMar>
-                <w:top w:w="0" w:type="dxa"/>
-                <w:left w:w="0" w:type="dxa"/>
-                <w:bottom w:w="0" w:type="dxa"/>
-                <w:right w:w="0" w:type="dxa"/>
-              </w:tblCellMar>
-            </w:tblPr>
-            <w:tblGrid>
-              <w:gridCol w:w="14400"/>
-            </w:tblGrid>
-            <w:tr>
-              <w:trPr>
-                <w:trHeight w:val="262" w:hRule="atLeast"/>
-              </w:trPr>
-              <w:tc>
-                <w:tcPr>
-                  <w:tcW w:w="14400" w:type="dxa"/>
-                  <w:tcBorders>
-                    <w:top w:val="nil" w:color="000000" w:sz="7"/>
-                    <w:left w:val="nil" w:color="000000" w:sz="7"/>
-                    <w:bottom w:val="nil" w:color="000000" w:sz="7"/>
-                    <w:right w:val="nil" w:color="000000" w:sz="7"/>
-                  </w:tcBorders>
-                  <w:shd w:val="clear" w:fill="FA4616"/>
-                  <w:tcMar>
-                    <w:top w:w="39" w:type="dxa"/>
-                    <w:left w:w="39" w:type="dxa"/>
-                    <w:bottom w:w="39" w:type="dxa"/>
-                    <w:right w:w="39" w:type="dxa"/>
-                  </w:tcMar>
-                </w:tcPr>
-                <w:p>
-                  <w:pPr>
-                    <w:spacing w:after="0" w:line="240" w:lineRule="auto"/>
-                    <w:jc w:val="left"/>
-                  </w:pPr>
-                  <w:r>
-                    <w:rPr>
-                      <w:rFonts w:ascii="Lato Light" w:hAnsi="Lato Light" w:eastAsia="Lato Light"/>
-                      <w:b/>
-                      <w:color w:val="FFFFFF"/>
-                      <w:sz w:val="22"/>
-                    </w:rPr>
-                    <w:t xml:space="preserve">Analysis</w:t>
-                  </w:r>
-                </w:p>
-              </w:tc>
-            </w:tr>
-          </w:tbl>
-          <w:p>
-            <w:pPr>
-              <w:spacing w:after="0" w:line="240" w:lineRule="auto"/>
-            </w:pPr>
-          </w:p>
-        </w:tc>
-        <w:tc>
-          <w:tcPr>
-            <w:tcW w:w="13889" w:type="dxa"/>
-            <w:hMerge w:val="continue"/>
-          </w:tcPr>
-          <w:p>
-            <w:pPr>
-              <w:pStyle w:val="EmptyCellLayoutStyle"/>
-              <w:spacing w:after="0" w:line="240" w:lineRule="auto"/>
-            </w:pPr>
-          </w:p>
-        </w:tc>
-        <w:tc>
-          <w:tcPr>
-            <w:tcW w:w="510" w:type="dxa"/>
-            <w:hMerge w:val="continue"/>
-          </w:tcPr>
-          <w:p>
-            <w:pPr>
-              <w:pStyle w:val="EmptyCellLayoutStyle"/>
-              <w:spacing w:after="0" w:line="240" w:lineRule="auto"/>
-            </w:pPr>
-          </w:p>
-        </w:tc>
-      </w:tr>
-      <w:tr>
-        <w:trPr>
-          <w:trHeight w:val="340" w:hRule="atLeast"/>
-        </w:trPr>
-        <w:tc>
-          <w:tcPr>
-            <w:tcW w:w="0" w:type="dxa"/>
-            <w:hMerge w:val="restart"/>
-          </w:tcPr>
-          <w:tbl>
-            <w:tblPr>
-              <w:tblCellMar>
-                <w:top w:w="0" w:type="dxa"/>
-                <w:left w:w="0" w:type="dxa"/>
-                <w:bottom w:w="0" w:type="dxa"/>
-                <w:right w:w="0" w:type="dxa"/>
-              </w:tblCellMar>
-            </w:tblPr>
-            <w:tblGrid>
-              <w:gridCol w:w="14400"/>
-            </w:tblGrid>
-            <w:tr>
-              <w:trPr>
-                <w:trHeight w:val="262" w:hRule="atLeast"/>
-              </w:trPr>
-              <w:tc>
-                <w:tcPr>
-                  <w:tcW w:w="14400" w:type="dxa"/>
-                  <w:tcBorders>
-                    <w:top w:val="nil" w:color="000000" w:sz="7"/>
-                    <w:left w:val="nil" w:color="000000" w:sz="7"/>
-                    <w:bottom w:val="nil" w:color="000000" w:sz="7"/>
-                    <w:right w:val="nil" w:color="000000" w:sz="7"/>
-                  </w:tcBorders>
-                  <w:shd w:val="clear" w:fill="E7E7E7"/>
-                  <w:tcMar>
-                    <w:top w:w="39" w:type="dxa"/>
-                    <w:left w:w="39" w:type="dxa"/>
-                    <w:bottom w:w="39" w:type="dxa"/>
-                    <w:right w:w="39" w:type="dxa"/>
-                  </w:tcMar>
-                </w:tcPr>
-                <w:p>
-                  <w:pPr>
-                    <w:spacing w:after="0" w:line="240" w:lineRule="auto"/>
-                    <w:jc w:val="left"/>
-                  </w:pPr>
-                  <w:r>
-                    <w:rPr>
-                      <w:rFonts w:ascii="Lato Light" w:hAnsi="Lato Light" w:eastAsia="Lato Light"/>
-                      <w:color w:val="000000"/>
-                      <w:sz w:val="22"/>
-                    </w:rPr>
-                    <w:t xml:space="preserve">-</w:t>
-                  </w:r>
-                </w:p>
-              </w:tc>
-            </w:tr>
-          </w:tbl>
-          <w:p>
-            <w:pPr>
-              <w:spacing w:after="0" w:line="240" w:lineRule="auto"/>
-            </w:pPr>
-          </w:p>
-        </w:tc>
-        <w:tc>
-          <w:tcPr>
-            <w:tcW w:w="13889" w:type="dxa"/>
-            <w:hMerge w:val="continue"/>
-          </w:tcPr>
-          <w:p>
-            <w:pPr>
-              <w:pStyle w:val="EmptyCellLayoutStyle"/>
-              <w:spacing w:after="0" w:line="240" w:lineRule="auto"/>
-            </w:pPr>
-          </w:p>
-        </w:tc>
-        <w:tc>
-          <w:tcPr>
-            <w:tcW w:w="510" w:type="dxa"/>
-            <w:hMerge w:val="continue"/>
-          </w:tcPr>
-          <w:p>
-            <w:pPr>
-              <w:pStyle w:val="EmptyCellLayoutStyle"/>
-              <w:spacing w:after="0" w:line="240" w:lineRule="auto"/>
-            </w:pPr>
-          </w:p>
-        </w:tc>
-      </w:tr>
-    </w:tbl>
-    <w:p>
-      <w:pPr>
-        <w:spacing w:after="0" w:line="240" w:lineRule="auto"/>
-      </w:pPr>
-    </w:p>
-    <w:p>
-      <w:r>
-        <w:br w:type="page"/>
-      </w:r>
-    </w:p>
-    <w:tbl>
-      <w:tblPr>
-        <w:tblCellMar>
-          <w:top w:w="0" w:type="dxa"/>
-          <w:left w:w="0" w:type="dxa"/>
-          <w:bottom w:w="0" w:type="dxa"/>
-          <w:right w:w="0" w:type="dxa"/>
-        </w:tblCellMar>
-      </w:tblPr>
-      <w:tblGrid>
-        <w:gridCol w:w="13889"/>
-        <w:gridCol w:w="510"/>
-      </w:tblGrid>
-      <w:tr>
-        <w:trPr>
-          <w:trHeight w:val="4535" w:hRule="atLeast"/>
-        </w:trPr>
-        <w:tc>
-          <w:tcPr>
-            <w:tcW w:w="0" w:type="dxa"/>
-          </w:tcPr>
-          <w:p>
-            <w:pPr>
-              <w:pStyle w:val="EmptyCellLayoutStyle"/>
-              <w:spacing w:after="0" w:line="240" w:lineRule="auto"/>
-            </w:pPr>
-          </w:p>
-        </w:tc>
-        <w:tc>
-          <w:tcPr>
-            <w:tcW w:w="13889" w:type="dxa"/>
-            <w:hMerge w:val="restart"/>
-            <w:tcBorders>
-              <w:top w:val="nil" w:color="000000" w:sz="7"/>
-              <w:left w:val="nil" w:color="000000" w:sz="7"/>
-              <w:bottom w:val="nil" w:color="000000" w:sz="7"/>
-              <w:right w:val="nil" w:color="000000" w:sz="7"/>
-            </w:tcBorders>
-            <w:shd w:val="clear" w:fill="FFFFFF"/>
-            <w:tcMar>
-              <w:top w:w="0" w:type="dxa"/>
-              <w:left w:w="0" w:type="dxa"/>
-              <w:bottom w:w="0" w:type="dxa"/>
-              <w:right w:w="0" w:type="dxa"/>
-            </w:tcMar>
-          </w:tcPr>
-          <w:p>
-            <w:pPr>
-              <w:spacing w:after="0" w:line="240" w:lineRule="auto"/>
-            </w:pPr>
-            <w:r w:rsidRPr="" w:rsidDel="" w:rsidR="">
-              <w:drawing>
-                <wp:inline>
-                  <wp:extent cx="9144000" cy="2880000"/>
-                  <wp:docPr id="0" name="img2.png"/>
-                  <a:graphic>
-                    <a:graphicData uri="http://schemas.openxmlformats.org/drawingml/2006/picture">
-                      <pic:pic>
-                        <pic:nvPicPr>
-                          <pic:cNvPr id="1" name="img2.png"/>
-                          <pic:cNvPicPr/>
-                        </pic:nvPicPr>
-                        <pic:blipFill>
-                          <a:blip r:embed="rId5_3" cstate="print"/>
-                          <a:stretch>
-                            <a:fillRect r="0" b="0"/>
-                          </a:stretch>
-                        </pic:blipFill>
-                        <pic:spPr>
-                          <a:xfrm>
-                            <a:off x="0" y="0"/>
-                            <a:ext cx="9144000" cy="2880000"/>
-                          </a:xfrm>
-                          <a:prstGeom prst="rect">
-                            <a:avLst/>
-                          </a:prstGeom>
-                        </pic:spPr>
-                      </pic:pic>
-                    </a:graphicData>
-                  </a:graphic>
-                </wp:inline>
-              </w:drawing>
-            </w:r>
-          </w:p>
-        </w:tc>
-        <w:tc>
-          <w:tcPr>
-            <w:tcW w:w="510" w:type="dxa"/>
-            <w:hMerge w:val="continue"/>
-          </w:tcPr>
-          <w:p>
-            <w:pPr>
-              <w:pStyle w:val="EmptyCellLayoutStyle"/>
-              <w:spacing w:after="0" w:line="240" w:lineRule="auto"/>
-            </w:pPr>
-          </w:p>
-        </w:tc>
-      </w:tr>
-      <w:tr>
-        <w:trPr>
-          <w:trHeight w:val="162" w:hRule="atLeast"/>
-        </w:trPr>
-        <w:tc>
-          <w:tcPr>
-            <w:tcW w:w="0" w:type="dxa"/>
-          </w:tcPr>
-          <w:p>
-            <w:pPr>
-              <w:pStyle w:val="EmptyCellLayoutStyle"/>
-              <w:spacing w:after="0" w:line="240" w:lineRule="auto"/>
-            </w:pPr>
-          </w:p>
-        </w:tc>
-        <w:tc>
-          <w:tcPr>
-            <w:tcW w:w="13889" w:type="dxa"/>
-          </w:tcPr>
-          <w:p>
-            <w:pPr>
-              <w:pStyle w:val="EmptyCellLayoutStyle"/>
-              <w:spacing w:after="0" w:line="240" w:lineRule="auto"/>
-            </w:pPr>
-          </w:p>
-        </w:tc>
-        <w:tc>
-          <w:tcPr>
-            <w:tcW w:w="510" w:type="dxa"/>
-          </w:tcPr>
-          <w:p>
-            <w:pPr>
-              <w:pStyle w:val="EmptyCellLayoutStyle"/>
-              <w:spacing w:after="0" w:line="240" w:lineRule="auto"/>
-            </w:pPr>
-          </w:p>
-        </w:tc>
-      </w:tr>
-      <w:tr>
-        <w:trPr/>
-        <w:tc>
-          <w:tcPr>
-            <w:tcW w:w="0" w:type="dxa"/>
-          </w:tcPr>
-          <w:p>
-            <w:pPr>
-              <w:pStyle w:val="EmptyCellLayoutStyle"/>
-              <w:spacing w:after="0" w:line="240" w:lineRule="auto"/>
-            </w:pPr>
-          </w:p>
-        </w:tc>
-        <w:tc>
-          <w:tcPr>
-            <w:tcW w:w="13889" w:type="dxa"/>
-          </w:tcPr>
-          <w:tbl>
-            <w:tblPr>
-              <w:tblBorders>
-                <w:top w:val="nil" w:color="000000" w:sz="7"/>
-                <w:left w:val="nil" w:color="000000" w:sz="7"/>
-                <w:bottom w:val="nil" w:color="000000" w:sz="7"/>
-                <w:right w:val="nil" w:color="000000" w:sz="7"/>
-              </w:tblBorders>
-              <w:tblCellMar>
-                <w:top w:w="0" w:type="dxa"/>
-                <w:left w:w="0" w:type="dxa"/>
-                <w:bottom w:w="0" w:type="dxa"/>
-                <w:right w:w="0" w:type="dxa"/>
-              </w:tblCellMar>
-            </w:tblPr>
-            <w:tblGrid>
-              <w:gridCol w:w="2834"/>
-              <w:gridCol w:w="850"/>
-              <w:gridCol w:w="850"/>
-              <w:gridCol w:w="850"/>
-              <w:gridCol w:w="850"/>
-              <w:gridCol w:w="850"/>
-              <w:gridCol w:w="850"/>
-              <w:gridCol w:w="850"/>
-              <w:gridCol w:w="850"/>
-              <w:gridCol w:w="850"/>
-              <w:gridCol w:w="850"/>
-              <w:gridCol w:w="850"/>
-              <w:gridCol w:w="850"/>
-              <w:gridCol w:w="850"/>
-            </w:tblGrid>
-            <w:tr>
-              <w:trPr>
-                <w:trHeight w:val="262" w:hRule="atLeast"/>
-              </w:trPr>
-              <w:tc>
-                <w:tcPr>
-                  <w:tcW w:w="2834" w:type="dxa"/>
-                  <w:tcBorders>
-                    <w:top w:val="single" w:color="D3D3D3" w:sz="7"/>
-                    <w:left w:val="single" w:color="D3D3D3" w:sz="7"/>
-                    <w:bottom w:val="single" w:color="D3D3D3" w:sz="7"/>
-                    <w:right w:val="single" w:color="D3D3D3" w:sz="7"/>
-                  </w:tcBorders>
-                  <w:shd w:val="clear" w:fill="FA4616"/>
-                  <w:tcMar>
-                    <w:top w:w="39" w:type="dxa"/>
-                    <w:left w:w="39" w:type="dxa"/>
-                    <w:bottom w:w="39" w:type="dxa"/>
-                    <w:right w:w="39" w:type="dxa"/>
-                  </w:tcMar>
-                </w:tcPr>
-                <w:p>
-                  <w:pPr>
-                    <w:spacing w:after="0" w:line="240" w:lineRule="auto"/>
-                    <w:rPr>
-                      <w:sz w:val="0"/>
-                    </w:rPr>
-                  </w:pPr>
-                </w:p>
-              </w:tc>
-              <w:tc>
-                <w:tcPr>
-                  <w:tcW w:w="850" w:type="dxa"/>
-                  <w:tcBorders>
-                    <w:top w:val="single" w:color="D3D3D3" w:sz="7"/>
-                    <w:left w:val="single" w:color="D3D3D3" w:sz="7"/>
-                    <w:bottom w:val="single" w:color="D3D3D3" w:sz="7"/>
-                    <w:right w:val="single" w:color="D3D3D3" w:sz="7"/>
-                  </w:tcBorders>
-                  <w:shd w:val="clear" w:fill="FA4616"/>
-                  <w:tcMar>
-                    <w:top w:w="39" w:type="dxa"/>
-                    <w:left w:w="39" w:type="dxa"/>
-                    <w:bottom w:w="39" w:type="dxa"/>
-                    <w:right w:w="39" w:type="dxa"/>
-                  </w:tcMar>
-                </w:tcPr>
-                <w:p>
-                  <w:pPr>
-                    <w:spacing w:after="0" w:line="240" w:lineRule="auto"/>
-                    <w:jc w:val="center"/>
-                  </w:pPr>
-                  <w:r>
-                    <w:rPr>
-                      <w:rFonts w:ascii="Lato Light" w:hAnsi="Lato Light" w:eastAsia="Lato Light"/>
-                      <w:b/>
-                      <w:color w:val="FFFFFF"/>
-                      <w:sz w:val="20"/>
-                    </w:rPr>
-                    <w:t xml:space="preserve">Dec</w:t>
-                  </w:r>
-                </w:p>
-              </w:tc>
-              <w:tc>
-                <w:tcPr>
-                  <w:tcW w:w="850" w:type="dxa"/>
-                  <w:tcBorders>
-                    <w:top w:val="single" w:color="D3D3D3" w:sz="7"/>
-                    <w:left w:val="single" w:color="D3D3D3" w:sz="7"/>
-                    <w:bottom w:val="single" w:color="D3D3D3" w:sz="7"/>
-                    <w:right w:val="single" w:color="D3D3D3" w:sz="7"/>
-                  </w:tcBorders>
-                  <w:shd w:val="clear" w:fill="FA4616"/>
-                  <w:tcMar>
-                    <w:top w:w="39" w:type="dxa"/>
-                    <w:left w:w="39" w:type="dxa"/>
-                    <w:bottom w:w="39" w:type="dxa"/>
-                    <w:right w:w="39" w:type="dxa"/>
-                  </w:tcMar>
-                </w:tcPr>
-                <w:p>
-                  <w:pPr>
-                    <w:spacing w:after="0" w:line="240" w:lineRule="auto"/>
-                    <w:jc w:val="center"/>
-                  </w:pPr>
-                  <w:r>
-                    <w:rPr>
-                      <w:rFonts w:ascii="Lato Light" w:hAnsi="Lato Light" w:eastAsia="Lato Light"/>
-                      <w:b/>
-                      <w:color w:val="FFFFFF"/>
-                      <w:sz w:val="20"/>
-                    </w:rPr>
-                    <w:t xml:space="preserve">Jan</w:t>
-                  </w:r>
-                </w:p>
-              </w:tc>
-              <w:tc>
-                <w:tcPr>
-                  <w:tcW w:w="850" w:type="dxa"/>
-                  <w:tcBorders>
-                    <w:top w:val="single" w:color="D3D3D3" w:sz="7"/>
-                    <w:left w:val="single" w:color="D3D3D3" w:sz="7"/>
-                    <w:bottom w:val="single" w:color="D3D3D3" w:sz="7"/>
-                    <w:right w:val="single" w:color="D3D3D3" w:sz="7"/>
-                  </w:tcBorders>
-                  <w:shd w:val="clear" w:fill="FA4616"/>
-                  <w:tcMar>
-                    <w:top w:w="39" w:type="dxa"/>
-                    <w:left w:w="39" w:type="dxa"/>
-                    <w:bottom w:w="39" w:type="dxa"/>
-                    <w:right w:w="39" w:type="dxa"/>
-                  </w:tcMar>
-                </w:tcPr>
-                <w:p>
-                  <w:pPr>
-                    <w:spacing w:after="0" w:line="240" w:lineRule="auto"/>
-                    <w:jc w:val="center"/>
-                  </w:pPr>
-                  <w:r>
-                    <w:rPr>
-                      <w:rFonts w:ascii="Lato Light" w:hAnsi="Lato Light" w:eastAsia="Lato Light"/>
-                      <w:b/>
-                      <w:color w:val="FFFFFF"/>
-                      <w:sz w:val="20"/>
-                    </w:rPr>
-                    <w:t xml:space="preserve">Feb</w:t>
-                  </w:r>
-                </w:p>
-              </w:tc>
-              <w:tc>
-                <w:tcPr>
-                  <w:tcW w:w="850" w:type="dxa"/>
-                  <w:tcBorders>
-                    <w:top w:val="single" w:color="D3D3D3" w:sz="7"/>
-                    <w:left w:val="single" w:color="D3D3D3" w:sz="7"/>
-                    <w:bottom w:val="single" w:color="D3D3D3" w:sz="7"/>
-                    <w:right w:val="single" w:color="D3D3D3" w:sz="7"/>
-                  </w:tcBorders>
-                  <w:shd w:val="clear" w:fill="FA4616"/>
-                  <w:tcMar>
-                    <w:top w:w="39" w:type="dxa"/>
-                    <w:left w:w="39" w:type="dxa"/>
-                    <w:bottom w:w="39" w:type="dxa"/>
-                    <w:right w:w="39" w:type="dxa"/>
-                  </w:tcMar>
-                </w:tcPr>
-                <w:p>
-                  <w:pPr>
-                    <w:spacing w:after="0" w:line="240" w:lineRule="auto"/>
-                    <w:jc w:val="center"/>
-                  </w:pPr>
-                  <w:r>
-                    <w:rPr>
-                      <w:rFonts w:ascii="Lato Light" w:hAnsi="Lato Light" w:eastAsia="Lato Light"/>
-                      <w:b/>
-                      <w:color w:val="FFFFFF"/>
-                      <w:sz w:val="20"/>
-                    </w:rPr>
-                    <w:t xml:space="preserve">Mar</w:t>
-                  </w:r>
-                </w:p>
-              </w:tc>
-              <w:tc>
-                <w:tcPr>
-                  <w:tcW w:w="850" w:type="dxa"/>
-                  <w:tcBorders>
-                    <w:top w:val="single" w:color="D3D3D3" w:sz="7"/>
-                    <w:left w:val="single" w:color="D3D3D3" w:sz="7"/>
-                    <w:bottom w:val="single" w:color="D3D3D3" w:sz="7"/>
-                    <w:right w:val="single" w:color="D3D3D3" w:sz="7"/>
-                  </w:tcBorders>
-                  <w:shd w:val="clear" w:fill="FA4616"/>
-                  <w:tcMar>
-                    <w:top w:w="39" w:type="dxa"/>
-                    <w:left w:w="39" w:type="dxa"/>
-                    <w:bottom w:w="39" w:type="dxa"/>
-                    <w:right w:w="39" w:type="dxa"/>
-                  </w:tcMar>
-                </w:tcPr>
-                <w:p>
-                  <w:pPr>
-                    <w:spacing w:after="0" w:line="240" w:lineRule="auto"/>
-                    <w:jc w:val="center"/>
-                  </w:pPr>
-                  <w:r>
-                    <w:rPr>
-                      <w:rFonts w:ascii="Lato Light" w:hAnsi="Lato Light" w:eastAsia="Lato Light"/>
-                      <w:b/>
-                      <w:color w:val="FFFFFF"/>
-                      <w:sz w:val="20"/>
-                    </w:rPr>
-                    <w:t xml:space="preserve">Apr</w:t>
-                  </w:r>
-                </w:p>
-              </w:tc>
-              <w:tc>
-                <w:tcPr>
-                  <w:tcW w:w="850" w:type="dxa"/>
-                  <w:tcBorders>
-                    <w:top w:val="single" w:color="D3D3D3" w:sz="7"/>
-                    <w:left w:val="single" w:color="D3D3D3" w:sz="7"/>
-                    <w:bottom w:val="single" w:color="D3D3D3" w:sz="7"/>
-                    <w:right w:val="single" w:color="D3D3D3" w:sz="7"/>
-                  </w:tcBorders>
-                  <w:shd w:val="clear" w:fill="FA4616"/>
-                  <w:tcMar>
-                    <w:top w:w="39" w:type="dxa"/>
-                    <w:left w:w="39" w:type="dxa"/>
-                    <w:bottom w:w="39" w:type="dxa"/>
-                    <w:right w:w="39" w:type="dxa"/>
-                  </w:tcMar>
-                </w:tcPr>
-                <w:p>
-                  <w:pPr>
-                    <w:spacing w:after="0" w:line="240" w:lineRule="auto"/>
-                    <w:jc w:val="center"/>
-                  </w:pPr>
-                  <w:r>
-                    <w:rPr>
-                      <w:rFonts w:ascii="Lato Light" w:hAnsi="Lato Light" w:eastAsia="Lato Light"/>
-                      <w:b/>
-                      <w:color w:val="FFFFFF"/>
-                      <w:sz w:val="20"/>
-                    </w:rPr>
-                    <w:t xml:space="preserve">May</w:t>
-                  </w:r>
-                </w:p>
-              </w:tc>
-              <w:tc>
-                <w:tcPr>
-                  <w:tcW w:w="850" w:type="dxa"/>
-                  <w:tcBorders>
-                    <w:top w:val="single" w:color="D3D3D3" w:sz="7"/>
-                    <w:left w:val="single" w:color="D3D3D3" w:sz="7"/>
-                    <w:bottom w:val="single" w:color="D3D3D3" w:sz="7"/>
-                    <w:right w:val="single" w:color="D3D3D3" w:sz="7"/>
-                  </w:tcBorders>
-                  <w:shd w:val="clear" w:fill="FA4616"/>
-                  <w:tcMar>
-                    <w:top w:w="39" w:type="dxa"/>
-                    <w:left w:w="39" w:type="dxa"/>
-                    <w:bottom w:w="39" w:type="dxa"/>
-                    <w:right w:w="39" w:type="dxa"/>
-                  </w:tcMar>
-                </w:tcPr>
-                <w:p>
-                  <w:pPr>
-                    <w:spacing w:after="0" w:line="240" w:lineRule="auto"/>
-                    <w:jc w:val="center"/>
-                  </w:pPr>
-                  <w:r>
-                    <w:rPr>
-                      <w:rFonts w:ascii="Lato Light" w:hAnsi="Lato Light" w:eastAsia="Lato Light"/>
-                      <w:b/>
-                      <w:color w:val="FFFFFF"/>
-                      <w:sz w:val="20"/>
-                    </w:rPr>
-                    <w:t xml:space="preserve">Jun</w:t>
-                  </w:r>
-                </w:p>
-              </w:tc>
-              <w:tc>
-                <w:tcPr>
-                  <w:tcW w:w="850" w:type="dxa"/>
-                  <w:tcBorders>
-                    <w:top w:val="single" w:color="D3D3D3" w:sz="7"/>
-                    <w:left w:val="single" w:color="D3D3D3" w:sz="7"/>
-                    <w:bottom w:val="single" w:color="D3D3D3" w:sz="7"/>
-                    <w:right w:val="single" w:color="D3D3D3" w:sz="7"/>
-                  </w:tcBorders>
-                  <w:shd w:val="clear" w:fill="FA4616"/>
-                  <w:tcMar>
-                    <w:top w:w="39" w:type="dxa"/>
-                    <w:left w:w="39" w:type="dxa"/>
-                    <w:bottom w:w="39" w:type="dxa"/>
-                    <w:right w:w="39" w:type="dxa"/>
-                  </w:tcMar>
-                </w:tcPr>
-                <w:p>
-                  <w:pPr>
-                    <w:spacing w:after="0" w:line="240" w:lineRule="auto"/>
-                    <w:jc w:val="center"/>
-                  </w:pPr>
-                  <w:r>
-                    <w:rPr>
-                      <w:rFonts w:ascii="Lato Light" w:hAnsi="Lato Light" w:eastAsia="Lato Light"/>
-                      <w:b/>
-                      <w:color w:val="FFFFFF"/>
-                      <w:sz w:val="20"/>
-                    </w:rPr>
-                    <w:t xml:space="preserve">Jul</w:t>
-                  </w:r>
-                </w:p>
-              </w:tc>
-              <w:tc>
-                <w:tcPr>
-                  <w:tcW w:w="850" w:type="dxa"/>
-                  <w:tcBorders>
-                    <w:top w:val="single" w:color="D3D3D3" w:sz="7"/>
-                    <w:left w:val="single" w:color="D3D3D3" w:sz="7"/>
-                    <w:bottom w:val="single" w:color="D3D3D3" w:sz="7"/>
-                    <w:right w:val="single" w:color="D3D3D3" w:sz="7"/>
-                  </w:tcBorders>
-                  <w:shd w:val="clear" w:fill="FA4616"/>
-                  <w:tcMar>
-                    <w:top w:w="39" w:type="dxa"/>
-                    <w:left w:w="39" w:type="dxa"/>
-                    <w:bottom w:w="39" w:type="dxa"/>
-                    <w:right w:w="39" w:type="dxa"/>
-                  </w:tcMar>
-                </w:tcPr>
-                <w:p>
-                  <w:pPr>
-                    <w:spacing w:after="0" w:line="240" w:lineRule="auto"/>
-                    <w:jc w:val="center"/>
-                  </w:pPr>
-                  <w:r>
-                    <w:rPr>
-                      <w:rFonts w:ascii="Lato Light" w:hAnsi="Lato Light" w:eastAsia="Lato Light"/>
-                      <w:b/>
-                      <w:color w:val="FFFFFF"/>
-                      <w:sz w:val="20"/>
-                    </w:rPr>
-                    <w:t xml:space="preserve">Aug</w:t>
-                  </w:r>
-                </w:p>
-              </w:tc>
-              <w:tc>
-                <w:tcPr>
-                  <w:tcW w:w="850" w:type="dxa"/>
-                  <w:tcBorders>
-                    <w:top w:val="single" w:color="D3D3D3" w:sz="7"/>
-                    <w:left w:val="single" w:color="D3D3D3" w:sz="7"/>
-                    <w:bottom w:val="single" w:color="D3D3D3" w:sz="7"/>
-                    <w:right w:val="single" w:color="D3D3D3" w:sz="7"/>
-                  </w:tcBorders>
-                  <w:shd w:val="clear" w:fill="FA4616"/>
-                  <w:tcMar>
-                    <w:top w:w="39" w:type="dxa"/>
-                    <w:left w:w="39" w:type="dxa"/>
-                    <w:bottom w:w="39" w:type="dxa"/>
-                    <w:right w:w="39" w:type="dxa"/>
-                  </w:tcMar>
-                </w:tcPr>
-                <w:p>
-                  <w:pPr>
-                    <w:spacing w:after="0" w:line="240" w:lineRule="auto"/>
-                    <w:jc w:val="center"/>
-                  </w:pPr>
-                  <w:r>
-                    <w:rPr>
-                      <w:rFonts w:ascii="Lato Light" w:hAnsi="Lato Light" w:eastAsia="Lato Light"/>
-                      <w:b/>
-                      <w:color w:val="FFFFFF"/>
-                      <w:sz w:val="20"/>
-                    </w:rPr>
-                    <w:t xml:space="preserve">Sep</w:t>
-                  </w:r>
-                </w:p>
-              </w:tc>
-              <w:tc>
-                <w:tcPr>
-                  <w:tcW w:w="850" w:type="dxa"/>
-                  <w:tcBorders>
-                    <w:top w:val="single" w:color="D3D3D3" w:sz="7"/>
-                    <w:left w:val="single" w:color="D3D3D3" w:sz="7"/>
-                    <w:bottom w:val="single" w:color="D3D3D3" w:sz="7"/>
-                    <w:right w:val="single" w:color="D3D3D3" w:sz="7"/>
-                  </w:tcBorders>
-                  <w:shd w:val="clear" w:fill="FA4616"/>
-                  <w:tcMar>
-                    <w:top w:w="39" w:type="dxa"/>
-                    <w:left w:w="39" w:type="dxa"/>
-                    <w:bottom w:w="39" w:type="dxa"/>
-                    <w:right w:w="39" w:type="dxa"/>
-                  </w:tcMar>
-                </w:tcPr>
-                <w:p>
-                  <w:pPr>
-                    <w:spacing w:after="0" w:line="240" w:lineRule="auto"/>
-                    <w:jc w:val="center"/>
-                  </w:pPr>
-                  <w:r>
-                    <w:rPr>
-                      <w:rFonts w:ascii="Lato Light" w:hAnsi="Lato Light" w:eastAsia="Lato Light"/>
-                      <w:b/>
-                      <w:color w:val="FFFFFF"/>
-                      <w:sz w:val="20"/>
-                    </w:rPr>
-                    <w:t xml:space="preserve">Oct</w:t>
-                  </w:r>
-                </w:p>
-              </w:tc>
-              <w:tc>
-                <w:tcPr>
-                  <w:tcW w:w="850" w:type="dxa"/>
-                  <w:tcBorders>
-                    <w:top w:val="single" w:color="D3D3D3" w:sz="7"/>
-                    <w:left w:val="single" w:color="D3D3D3" w:sz="7"/>
-                    <w:bottom w:val="single" w:color="D3D3D3" w:sz="7"/>
-                    <w:right w:val="single" w:color="D3D3D3" w:sz="7"/>
-                  </w:tcBorders>
-                  <w:shd w:val="clear" w:fill="FA4616"/>
-                  <w:tcMar>
-                    <w:top w:w="39" w:type="dxa"/>
-                    <w:left w:w="39" w:type="dxa"/>
-                    <w:bottom w:w="39" w:type="dxa"/>
-                    <w:right w:w="39" w:type="dxa"/>
-                  </w:tcMar>
-                </w:tcPr>
-                <w:p>
-                  <w:pPr>
-                    <w:spacing w:after="0" w:line="240" w:lineRule="auto"/>
-                    <w:jc w:val="center"/>
-                  </w:pPr>
-                  <w:r>
-                    <w:rPr>
-                      <w:rFonts w:ascii="Lato Light" w:hAnsi="Lato Light" w:eastAsia="Lato Light"/>
-                      <w:b/>
-                      <w:color w:val="FFFFFF"/>
-                      <w:sz w:val="20"/>
-                    </w:rPr>
-                    <w:t xml:space="preserve">Nov</w:t>
-                  </w:r>
-                </w:p>
-              </w:tc>
-              <w:tc>
-                <w:tcPr>
-                  <w:tcW w:w="850" w:type="dxa"/>
-                  <w:tcBorders>
-                    <w:top w:val="single" w:color="D3D3D3" w:sz="7"/>
-                    <w:left w:val="single" w:color="D3D3D3" w:sz="7"/>
-                    <w:bottom w:val="single" w:color="D3D3D3" w:sz="7"/>
-                    <w:right w:val="single" w:color="D3D3D3" w:sz="7"/>
-                  </w:tcBorders>
-                  <w:shd w:val="clear" w:fill="FA4616"/>
-                  <w:tcMar>
-                    <w:top w:w="39" w:type="dxa"/>
-                    <w:left w:w="39" w:type="dxa"/>
-                    <w:bottom w:w="39" w:type="dxa"/>
-                    <w:right w:w="39" w:type="dxa"/>
-                  </w:tcMar>
-                </w:tcPr>
-                <w:p>
-                  <w:pPr>
-                    <w:spacing w:after="0" w:line="240" w:lineRule="auto"/>
-                    <w:jc w:val="center"/>
-                  </w:pPr>
-                  <w:r>
-                    <w:rPr>
-                      <w:rFonts w:ascii="Lato Light" w:hAnsi="Lato Light" w:eastAsia="Lato Light"/>
-                      <w:b/>
-                      <w:color w:val="FFFFFF"/>
-                      <w:sz w:val="20"/>
-                    </w:rPr>
-                    <w:t xml:space="preserve">Dec</w:t>
-                  </w:r>
-                </w:p>
-              </w:tc>
-            </w:tr>
-            <w:tr>
-              <w:trPr>
-                <w:trHeight w:val="262" w:hRule="atLeast"/>
-              </w:trPr>
-              <w:tc>
-                <w:tcPr>
-                  <w:tcW w:w="2834" w:type="dxa"/>
-                  <w:tcBorders>
-                    <w:top w:val="single" w:color="D3D3D3" w:sz="7"/>
-                    <w:left w:val="single" w:color="D3D3D3" w:sz="7"/>
-                    <w:bottom w:val="single" w:color="D3D3D3" w:sz="7"/>
-                    <w:right w:val="single" w:color="D3D3D3" w:sz="7"/>
-                  </w:tcBorders>
-                  <w:tcMar>
-                    <w:top w:w="39" w:type="dxa"/>
-                    <w:left w:w="39" w:type="dxa"/>
-                    <w:bottom w:w="39" w:type="dxa"/>
-                    <w:right w:w="39" w:type="dxa"/>
-                  </w:tcMar>
-                </w:tcPr>
-                <w:p>
-                  <w:pPr>
-                    <w:spacing w:after="0" w:line="240" w:lineRule="auto"/>
-                    <w:jc w:val="left"/>
-                  </w:pPr>
-                  <w:r>
-                    <w:rPr>
-                      <w:rFonts w:ascii="Lato Light" w:hAnsi="Lato Light" w:eastAsia="Lato Light"/>
-                      <w:color w:val="000000"/>
-                      <w:sz w:val="20"/>
-                    </w:rPr>
-                    <w:t xml:space="preserve">Registered</w:t>
-                  </w:r>
-                </w:p>
-              </w:tc>
-              <w:tc>
-                <w:tcPr>
-                  <w:tcW w:w="850" w:type="dxa"/>
-                  <w:tcBorders>
-                    <w:top w:val="single" w:color="D3D3D3" w:sz="7"/>
-                    <w:left w:val="single" w:color="D3D3D3" w:sz="7"/>
-                    <w:bottom w:val="single" w:color="D3D3D3" w:sz="7"/>
-                    <w:right w:val="single" w:color="D3D3D3" w:sz="7"/>
-                  </w:tcBorders>
-                  <w:tcMar>
-                    <w:top w:w="39" w:type="dxa"/>
-                    <w:left w:w="39" w:type="dxa"/>
-                    <w:bottom w:w="39" w:type="dxa"/>
-                    <w:right w:w="39" w:type="dxa"/>
-                  </w:tcMar>
-                </w:tcPr>
-                <w:p>
-                  <w:pPr>
-                    <w:spacing w:after="0" w:line="240" w:lineRule="auto"/>
-                    <w:jc w:val="center"/>
-                  </w:pPr>
-                  <w:r>
-                    <w:rPr>
-                      <w:rFonts w:ascii="Lato Light" w:hAnsi="Lato Light" w:eastAsia="Lato Light"/>
-                      <w:color w:val="000000"/>
-                      <w:sz w:val="20"/>
-                    </w:rPr>
-                    <w:t xml:space="preserve">987</w:t>
-                  </w:r>
-                </w:p>
-              </w:tc>
-              <w:tc>
-                <w:tcPr>
-                  <w:tcW w:w="850" w:type="dxa"/>
-                  <w:tcBorders>
-                    <w:top w:val="single" w:color="D3D3D3" w:sz="7"/>
-                    <w:left w:val="single" w:color="D3D3D3" w:sz="7"/>
-                    <w:bottom w:val="single" w:color="D3D3D3" w:sz="7"/>
-                    <w:right w:val="single" w:color="D3D3D3" w:sz="7"/>
-                  </w:tcBorders>
-                  <w:tcMar>
-                    <w:top w:w="39" w:type="dxa"/>
-                    <w:left w:w="39" w:type="dxa"/>
-                    <w:bottom w:w="39" w:type="dxa"/>
-                    <w:right w:w="39" w:type="dxa"/>
-                  </w:tcMar>
-                </w:tcPr>
-                <w:p>
-                  <w:pPr>
-                    <w:spacing w:after="0" w:line="240" w:lineRule="auto"/>
-                    <w:jc w:val="center"/>
-                  </w:pPr>
-                  <w:r>
-                    <w:rPr>
-                      <w:rFonts w:ascii="Lato Light" w:hAnsi="Lato Light" w:eastAsia="Lato Light"/>
-                      <w:color w:val="000000"/>
-                      <w:sz w:val="20"/>
-                    </w:rPr>
-                    <w:t xml:space="preserve">1257</w:t>
-                  </w:r>
-                </w:p>
-              </w:tc>
-              <w:tc>
-                <w:tcPr>
-                  <w:tcW w:w="850" w:type="dxa"/>
-                  <w:tcBorders>
-                    <w:top w:val="single" w:color="D3D3D3" w:sz="7"/>
-                    <w:left w:val="single" w:color="D3D3D3" w:sz="7"/>
-                    <w:bottom w:val="single" w:color="D3D3D3" w:sz="7"/>
-                    <w:right w:val="single" w:color="D3D3D3" w:sz="7"/>
-                  </w:tcBorders>
-                  <w:tcMar>
-                    <w:top w:w="39" w:type="dxa"/>
-                    <w:left w:w="39" w:type="dxa"/>
-                    <w:bottom w:w="39" w:type="dxa"/>
-                    <w:right w:w="39" w:type="dxa"/>
-                  </w:tcMar>
-                </w:tcPr>
-                <w:p>
-                  <w:pPr>
-                    <w:spacing w:after="0" w:line="240" w:lineRule="auto"/>
-                    <w:jc w:val="center"/>
-                  </w:pPr>
-                  <w:r>
-                    <w:rPr>
-                      <w:rFonts w:ascii="Lato Light" w:hAnsi="Lato Light" w:eastAsia="Lato Light"/>
-                      <w:color w:val="000000"/>
-                      <w:sz w:val="20"/>
-                    </w:rPr>
-                    <w:t xml:space="preserve">1748</w:t>
-                  </w:r>
-                </w:p>
-              </w:tc>
-              <w:tc>
-                <w:tcPr>
-                  <w:tcW w:w="850" w:type="dxa"/>
-                  <w:tcBorders>
-                    <w:top w:val="single" w:color="D3D3D3" w:sz="7"/>
-                    <w:left w:val="single" w:color="D3D3D3" w:sz="7"/>
-                    <w:bottom w:val="single" w:color="D3D3D3" w:sz="7"/>
-                    <w:right w:val="single" w:color="D3D3D3" w:sz="7"/>
-                  </w:tcBorders>
-                  <w:tcMar>
-                    <w:top w:w="39" w:type="dxa"/>
-                    <w:left w:w="39" w:type="dxa"/>
-                    <w:bottom w:w="39" w:type="dxa"/>
-                    <w:right w:w="39" w:type="dxa"/>
-                  </w:tcMar>
-                </w:tcPr>
-                <w:p>
-                  <w:pPr>
-                    <w:spacing w:after="0" w:line="240" w:lineRule="auto"/>
-                    <w:jc w:val="center"/>
-                  </w:pPr>
-                  <w:r>
-                    <w:rPr>
-                      <w:rFonts w:ascii="Lato Light" w:hAnsi="Lato Light" w:eastAsia="Lato Light"/>
-                      <w:color w:val="000000"/>
-                      <w:sz w:val="20"/>
-                    </w:rPr>
-                    <w:t xml:space="preserve">1689</w:t>
-                  </w:r>
-                </w:p>
-              </w:tc>
-              <w:tc>
-                <w:tcPr>
-                  <w:tcW w:w="850" w:type="dxa"/>
-                  <w:tcBorders>
-                    <w:top w:val="single" w:color="D3D3D3" w:sz="7"/>
-                    <w:left w:val="single" w:color="D3D3D3" w:sz="7"/>
-                    <w:bottom w:val="single" w:color="D3D3D3" w:sz="7"/>
-                    <w:right w:val="single" w:color="D3D3D3" w:sz="7"/>
-                  </w:tcBorders>
-                  <w:tcMar>
-                    <w:top w:w="39" w:type="dxa"/>
-                    <w:left w:w="39" w:type="dxa"/>
-                    <w:bottom w:w="39" w:type="dxa"/>
-                    <w:right w:w="39" w:type="dxa"/>
-                  </w:tcMar>
-                </w:tcPr>
-                <w:p>
-                  <w:pPr>
-                    <w:spacing w:after="0" w:line="240" w:lineRule="auto"/>
-                    <w:jc w:val="center"/>
-                  </w:pPr>
-                  <w:r>
-                    <w:rPr>
-                      <w:rFonts w:ascii="Lato Light" w:hAnsi="Lato Light" w:eastAsia="Lato Light"/>
-                      <w:color w:val="000000"/>
-                      <w:sz w:val="20"/>
-                    </w:rPr>
-                    <w:t xml:space="preserve">1545</w:t>
-                  </w:r>
-                </w:p>
-              </w:tc>
-              <w:tc>
-                <w:tcPr>
-                  <w:tcW w:w="850" w:type="dxa"/>
-                  <w:tcBorders>
-                    <w:top w:val="single" w:color="D3D3D3" w:sz="7"/>
-                    <w:left w:val="single" w:color="D3D3D3" w:sz="7"/>
-                    <w:bottom w:val="single" w:color="D3D3D3" w:sz="7"/>
-                    <w:right w:val="single" w:color="D3D3D3" w:sz="7"/>
-                  </w:tcBorders>
-                  <w:tcMar>
-                    <w:top w:w="39" w:type="dxa"/>
-                    <w:left w:w="39" w:type="dxa"/>
-                    <w:bottom w:w="39" w:type="dxa"/>
-                    <w:right w:w="39" w:type="dxa"/>
-                  </w:tcMar>
-                </w:tcPr>
-                <w:p>
-                  <w:pPr>
-                    <w:spacing w:after="0" w:line="240" w:lineRule="auto"/>
-                    <w:jc w:val="center"/>
-                  </w:pPr>
-                  <w:r>
-                    <w:rPr>
-                      <w:rFonts w:ascii="Lato Light" w:hAnsi="Lato Light" w:eastAsia="Lato Light"/>
-                      <w:color w:val="000000"/>
-                      <w:sz w:val="20"/>
-                    </w:rPr>
-                    <w:t xml:space="preserve">1446</w:t>
-                  </w:r>
-                </w:p>
-              </w:tc>
-              <w:tc>
-                <w:tcPr>
-                  <w:tcW w:w="850" w:type="dxa"/>
-                  <w:tcBorders>
-                    <w:top w:val="single" w:color="D3D3D3" w:sz="7"/>
-                    <w:left w:val="single" w:color="D3D3D3" w:sz="7"/>
-                    <w:bottom w:val="single" w:color="D3D3D3" w:sz="7"/>
-                    <w:right w:val="single" w:color="D3D3D3" w:sz="7"/>
-                  </w:tcBorders>
-                  <w:tcMar>
-                    <w:top w:w="39" w:type="dxa"/>
-                    <w:left w:w="39" w:type="dxa"/>
-                    <w:bottom w:w="39" w:type="dxa"/>
-                    <w:right w:w="39" w:type="dxa"/>
-                  </w:tcMar>
-                </w:tcPr>
-                <w:p>
-                  <w:pPr>
-                    <w:spacing w:after="0" w:line="240" w:lineRule="auto"/>
-                    <w:jc w:val="center"/>
-                  </w:pPr>
-                  <w:r>
-                    <w:rPr>
-                      <w:rFonts w:ascii="Lato Light" w:hAnsi="Lato Light" w:eastAsia="Lato Light"/>
-                      <w:color w:val="000000"/>
-                      <w:sz w:val="20"/>
-                    </w:rPr>
-                    <w:t xml:space="preserve">1797</w:t>
-                  </w:r>
-                </w:p>
-              </w:tc>
-              <w:tc>
-                <w:tcPr>
-                  <w:tcW w:w="850" w:type="dxa"/>
-                  <w:tcBorders>
-                    <w:top w:val="single" w:color="D3D3D3" w:sz="7"/>
-                    <w:left w:val="single" w:color="D3D3D3" w:sz="7"/>
-                    <w:bottom w:val="single" w:color="D3D3D3" w:sz="7"/>
-                    <w:right w:val="single" w:color="D3D3D3" w:sz="7"/>
-                  </w:tcBorders>
-                  <w:tcMar>
-                    <w:top w:w="39" w:type="dxa"/>
-                    <w:left w:w="39" w:type="dxa"/>
-                    <w:bottom w:w="39" w:type="dxa"/>
-                    <w:right w:w="39" w:type="dxa"/>
-                  </w:tcMar>
-                </w:tcPr>
-                <w:p>
-                  <w:pPr>
-                    <w:spacing w:after="0" w:line="240" w:lineRule="auto"/>
-                    <w:jc w:val="center"/>
-                  </w:pPr>
-                  <w:r>
-                    <w:rPr>
-                      <w:rFonts w:ascii="Lato Light" w:hAnsi="Lato Light" w:eastAsia="Lato Light"/>
-                      <w:color w:val="000000"/>
-                      <w:sz w:val="20"/>
-                    </w:rPr>
-                    <w:t xml:space="preserve">2269</w:t>
-                  </w:r>
-                </w:p>
-              </w:tc>
-              <w:tc>
-                <w:tcPr>
-                  <w:tcW w:w="850" w:type="dxa"/>
-                  <w:tcBorders>
-                    <w:top w:val="single" w:color="D3D3D3" w:sz="7"/>
-                    <w:left w:val="single" w:color="D3D3D3" w:sz="7"/>
-                    <w:bottom w:val="single" w:color="D3D3D3" w:sz="7"/>
-                    <w:right w:val="single" w:color="D3D3D3" w:sz="7"/>
-                  </w:tcBorders>
-                  <w:tcMar>
-                    <w:top w:w="39" w:type="dxa"/>
-                    <w:left w:w="39" w:type="dxa"/>
-                    <w:bottom w:w="39" w:type="dxa"/>
-                    <w:right w:w="39" w:type="dxa"/>
-                  </w:tcMar>
-                </w:tcPr>
-                <w:p>
-                  <w:pPr>
-                    <w:spacing w:after="0" w:line="240" w:lineRule="auto"/>
-                    <w:jc w:val="center"/>
-                  </w:pPr>
-                  <w:r>
-                    <w:rPr>
-                      <w:rFonts w:ascii="Lato Light" w:hAnsi="Lato Light" w:eastAsia="Lato Light"/>
-                      <w:color w:val="000000"/>
-                      <w:sz w:val="20"/>
-                    </w:rPr>
-                    <w:t xml:space="preserve">2268</w:t>
-                  </w:r>
-                </w:p>
-              </w:tc>
-              <w:tc>
-                <w:tcPr>
-                  <w:tcW w:w="850" w:type="dxa"/>
-                  <w:tcBorders>
-                    <w:top w:val="single" w:color="D3D3D3" w:sz="7"/>
-                    <w:left w:val="single" w:color="D3D3D3" w:sz="7"/>
-                    <w:bottom w:val="single" w:color="D3D3D3" w:sz="7"/>
-                    <w:right w:val="single" w:color="D3D3D3" w:sz="7"/>
-                  </w:tcBorders>
-                  <w:tcMar>
-                    <w:top w:w="39" w:type="dxa"/>
-                    <w:left w:w="39" w:type="dxa"/>
-                    <w:bottom w:w="39" w:type="dxa"/>
-                    <w:right w:w="39" w:type="dxa"/>
-                  </w:tcMar>
-                </w:tcPr>
-                <w:p>
-                  <w:pPr>
-                    <w:spacing w:after="0" w:line="240" w:lineRule="auto"/>
-                    <w:jc w:val="center"/>
-                  </w:pPr>
-                  <w:r>
-                    <w:rPr>
-                      <w:rFonts w:ascii="Lato Light" w:hAnsi="Lato Light" w:eastAsia="Lato Light"/>
-                      <w:color w:val="000000"/>
-                      <w:sz w:val="20"/>
-                    </w:rPr>
-                    <w:t xml:space="preserve">3045</w:t>
-                  </w:r>
-                </w:p>
-              </w:tc>
-              <w:tc>
-                <w:tcPr>
-                  <w:tcW w:w="850" w:type="dxa"/>
-                  <w:tcBorders>
-                    <w:top w:val="single" w:color="D3D3D3" w:sz="7"/>
-                    <w:left w:val="single" w:color="D3D3D3" w:sz="7"/>
-                    <w:bottom w:val="single" w:color="D3D3D3" w:sz="7"/>
-                    <w:right w:val="single" w:color="D3D3D3" w:sz="7"/>
-                  </w:tcBorders>
-                  <w:tcMar>
-                    <w:top w:w="39" w:type="dxa"/>
-                    <w:left w:w="39" w:type="dxa"/>
-                    <w:bottom w:w="39" w:type="dxa"/>
-                    <w:right w:w="39" w:type="dxa"/>
-                  </w:tcMar>
-                </w:tcPr>
-                <w:p>
-                  <w:pPr>
-                    <w:spacing w:after="0" w:line="240" w:lineRule="auto"/>
-                    <w:jc w:val="center"/>
-                  </w:pPr>
-                  <w:r>
-                    <w:rPr>
-                      <w:rFonts w:ascii="Lato Light" w:hAnsi="Lato Light" w:eastAsia="Lato Light"/>
-                      <w:color w:val="000000"/>
-                      <w:sz w:val="20"/>
-                    </w:rPr>
-                    <w:t xml:space="preserve">2595</w:t>
-                  </w:r>
-                </w:p>
-              </w:tc>
-              <w:tc>
-                <w:tcPr>
-                  <w:tcW w:w="850" w:type="dxa"/>
-                  <w:tcBorders>
-                    <w:top w:val="single" w:color="D3D3D3" w:sz="7"/>
-                    <w:left w:val="single" w:color="D3D3D3" w:sz="7"/>
-                    <w:bottom w:val="single" w:color="D3D3D3" w:sz="7"/>
-                    <w:right w:val="single" w:color="D3D3D3" w:sz="7"/>
-                  </w:tcBorders>
-                  <w:tcMar>
-                    <w:top w:w="39" w:type="dxa"/>
-                    <w:left w:w="39" w:type="dxa"/>
-                    <w:bottom w:w="39" w:type="dxa"/>
-                    <w:right w:w="39" w:type="dxa"/>
-                  </w:tcMar>
-                </w:tcPr>
-                <w:p>
-                  <w:pPr>
-                    <w:spacing w:after="0" w:line="240" w:lineRule="auto"/>
-                    <w:jc w:val="center"/>
-                  </w:pPr>
-                  <w:r>
-                    <w:rPr>
-                      <w:rFonts w:ascii="Lato Light" w:hAnsi="Lato Light" w:eastAsia="Lato Light"/>
-                      <w:color w:val="000000"/>
-                      <w:sz w:val="20"/>
-                    </w:rPr>
-                    <w:t xml:space="preserve">2492</w:t>
-                  </w:r>
-                </w:p>
-              </w:tc>
-              <w:tc>
-                <w:tcPr>
-                  <w:tcW w:w="850" w:type="dxa"/>
-                  <w:tcBorders>
-                    <w:top w:val="single" w:color="D3D3D3" w:sz="7"/>
-                    <w:left w:val="single" w:color="D3D3D3" w:sz="7"/>
-                    <w:bottom w:val="single" w:color="D3D3D3" w:sz="7"/>
-                    <w:right w:val="single" w:color="D3D3D3" w:sz="7"/>
-                  </w:tcBorders>
-                  <w:tcMar>
-                    <w:top w:w="39" w:type="dxa"/>
-                    <w:left w:w="39" w:type="dxa"/>
-                    <w:bottom w:w="39" w:type="dxa"/>
-                    <w:right w:w="39" w:type="dxa"/>
-                  </w:tcMar>
-                </w:tcPr>
-                <w:p>
-                  <w:pPr>
-                    <w:spacing w:after="0" w:line="240" w:lineRule="auto"/>
-                    <w:jc w:val="center"/>
-                  </w:pPr>
-                  <w:r>
-                    <w:rPr>
-                      <w:rFonts w:ascii="Lato Light" w:hAnsi="Lato Light" w:eastAsia="Lato Light"/>
-                      <w:color w:val="000000"/>
-                      <w:sz w:val="20"/>
-                    </w:rPr>
-                    <w:t xml:space="preserve">1231</w:t>
-                  </w:r>
-                </w:p>
-              </w:tc>
-            </w:tr>
-            <w:tr>
-              <w:trPr>
-                <w:trHeight w:val="262" w:hRule="atLeast"/>
-              </w:trPr>
-              <w:tc>
-                <w:tcPr>
-                  <w:tcW w:w="2834" w:type="dxa"/>
-                  <w:tcBorders>
-                    <w:top w:val="single" w:color="D3D3D3" w:sz="7"/>
-                    <w:left w:val="single" w:color="D3D3D3" w:sz="7"/>
-                    <w:bottom w:val="single" w:color="D3D3D3" w:sz="7"/>
-                    <w:right w:val="single" w:color="D3D3D3" w:sz="7"/>
-                  </w:tcBorders>
-                  <w:tcMar>
-                    <w:top w:w="39" w:type="dxa"/>
-                    <w:left w:w="39" w:type="dxa"/>
-                    <w:bottom w:w="39" w:type="dxa"/>
-                    <w:right w:w="39" w:type="dxa"/>
-                  </w:tcMar>
-                </w:tcPr>
-                <w:p>
-                  <w:pPr>
-                    <w:spacing w:after="0" w:line="240" w:lineRule="auto"/>
-                    <w:jc w:val="left"/>
-                  </w:pPr>
-                  <w:r>
-                    <w:rPr>
-                      <w:rFonts w:ascii="Lato Light" w:hAnsi="Lato Light" w:eastAsia="Lato Light"/>
-                      <w:color w:val="000000"/>
-                      <w:sz w:val="20"/>
-                    </w:rPr>
-                    <w:t xml:space="preserve">Resolved</w:t>
-                  </w:r>
-                </w:p>
-              </w:tc>
-              <w:tc>
-                <w:tcPr>
-                  <w:tcW w:w="850" w:type="dxa"/>
-                  <w:tcBorders>
-                    <w:top w:val="single" w:color="D3D3D3" w:sz="7"/>
-                    <w:left w:val="single" w:color="D3D3D3" w:sz="7"/>
-                    <w:bottom w:val="single" w:color="D3D3D3" w:sz="7"/>
-                    <w:right w:val="single" w:color="D3D3D3" w:sz="7"/>
-                  </w:tcBorders>
-                  <w:tcMar>
-                    <w:top w:w="39" w:type="dxa"/>
-                    <w:left w:w="39" w:type="dxa"/>
-                    <w:bottom w:w="39" w:type="dxa"/>
-                    <w:right w:w="39" w:type="dxa"/>
-                  </w:tcMar>
-                </w:tcPr>
-                <w:p>
-                  <w:pPr>
-                    <w:spacing w:after="0" w:line="240" w:lineRule="auto"/>
-                    <w:jc w:val="center"/>
-                  </w:pPr>
-                  <w:r>
-                    <w:rPr>
-                      <w:rFonts w:ascii="Lato Light" w:hAnsi="Lato Light" w:eastAsia="Lato Light"/>
-                      <w:color w:val="000000"/>
-                      <w:sz w:val="20"/>
-                    </w:rPr>
-                    <w:t xml:space="preserve">1001</w:t>
-                  </w:r>
-                </w:p>
-              </w:tc>
-              <w:tc>
-                <w:tcPr>
-                  <w:tcW w:w="850" w:type="dxa"/>
-                  <w:tcBorders>
-                    <w:top w:val="single" w:color="D3D3D3" w:sz="7"/>
-                    <w:left w:val="single" w:color="D3D3D3" w:sz="7"/>
-                    <w:bottom w:val="single" w:color="D3D3D3" w:sz="7"/>
-                    <w:right w:val="single" w:color="D3D3D3" w:sz="7"/>
-                  </w:tcBorders>
-                  <w:tcMar>
-                    <w:top w:w="39" w:type="dxa"/>
-                    <w:left w:w="39" w:type="dxa"/>
-                    <w:bottom w:w="39" w:type="dxa"/>
-                    <w:right w:w="39" w:type="dxa"/>
-                  </w:tcMar>
-                </w:tcPr>
-                <w:p>
-                  <w:pPr>
-                    <w:spacing w:after="0" w:line="240" w:lineRule="auto"/>
-                    <w:jc w:val="center"/>
-                  </w:pPr>
-                  <w:r>
-                    <w:rPr>
-                      <w:rFonts w:ascii="Lato Light" w:hAnsi="Lato Light" w:eastAsia="Lato Light"/>
-                      <w:color w:val="000000"/>
-                      <w:sz w:val="20"/>
-                    </w:rPr>
-                    <w:t xml:space="preserve">1228</w:t>
-                  </w:r>
-                </w:p>
-              </w:tc>
-              <w:tc>
-                <w:tcPr>
-                  <w:tcW w:w="850" w:type="dxa"/>
-                  <w:tcBorders>
-                    <w:top w:val="single" w:color="D3D3D3" w:sz="7"/>
-                    <w:left w:val="single" w:color="D3D3D3" w:sz="7"/>
-                    <w:bottom w:val="single" w:color="D3D3D3" w:sz="7"/>
-                    <w:right w:val="single" w:color="D3D3D3" w:sz="7"/>
-                  </w:tcBorders>
-                  <w:tcMar>
-                    <w:top w:w="39" w:type="dxa"/>
-                    <w:left w:w="39" w:type="dxa"/>
-                    <w:bottom w:w="39" w:type="dxa"/>
-                    <w:right w:w="39" w:type="dxa"/>
-                  </w:tcMar>
-                </w:tcPr>
-                <w:p>
-                  <w:pPr>
-                    <w:spacing w:after="0" w:line="240" w:lineRule="auto"/>
-                    <w:jc w:val="center"/>
-                  </w:pPr>
-                  <w:r>
-                    <w:rPr>
-                      <w:rFonts w:ascii="Lato Light" w:hAnsi="Lato Light" w:eastAsia="Lato Light"/>
-                      <w:color w:val="000000"/>
-                      <w:sz w:val="20"/>
-                    </w:rPr>
-                    <w:t xml:space="preserve">1705</w:t>
-                  </w:r>
-                </w:p>
-              </w:tc>
-              <w:tc>
-                <w:tcPr>
-                  <w:tcW w:w="850" w:type="dxa"/>
-                  <w:tcBorders>
-                    <w:top w:val="single" w:color="D3D3D3" w:sz="7"/>
-                    <w:left w:val="single" w:color="D3D3D3" w:sz="7"/>
-                    <w:bottom w:val="single" w:color="D3D3D3" w:sz="7"/>
-                    <w:right w:val="single" w:color="D3D3D3" w:sz="7"/>
-                  </w:tcBorders>
-                  <w:tcMar>
-                    <w:top w:w="39" w:type="dxa"/>
-                    <w:left w:w="39" w:type="dxa"/>
-                    <w:bottom w:w="39" w:type="dxa"/>
-                    <w:right w:w="39" w:type="dxa"/>
-                  </w:tcMar>
-                </w:tcPr>
-                <w:p>
-                  <w:pPr>
-                    <w:spacing w:after="0" w:line="240" w:lineRule="auto"/>
-                    <w:jc w:val="center"/>
-                  </w:pPr>
-                  <w:r>
-                    <w:rPr>
-                      <w:rFonts w:ascii="Lato Light" w:hAnsi="Lato Light" w:eastAsia="Lato Light"/>
-                      <w:color w:val="000000"/>
-                      <w:sz w:val="20"/>
-                    </w:rPr>
-                    <w:t xml:space="preserve">1679</w:t>
-                  </w:r>
-                </w:p>
-              </w:tc>
-              <w:tc>
-                <w:tcPr>
-                  <w:tcW w:w="850" w:type="dxa"/>
-                  <w:tcBorders>
-                    <w:top w:val="single" w:color="D3D3D3" w:sz="7"/>
-                    <w:left w:val="single" w:color="D3D3D3" w:sz="7"/>
-                    <w:bottom w:val="single" w:color="D3D3D3" w:sz="7"/>
-                    <w:right w:val="single" w:color="D3D3D3" w:sz="7"/>
-                  </w:tcBorders>
-                  <w:tcMar>
-                    <w:top w:w="39" w:type="dxa"/>
-                    <w:left w:w="39" w:type="dxa"/>
-                    <w:bottom w:w="39" w:type="dxa"/>
-                    <w:right w:w="39" w:type="dxa"/>
-                  </w:tcMar>
-                </w:tcPr>
-                <w:p>
-                  <w:pPr>
-                    <w:spacing w:after="0" w:line="240" w:lineRule="auto"/>
-                    <w:jc w:val="center"/>
-                  </w:pPr>
-                  <w:r>
-                    <w:rPr>
-                      <w:rFonts w:ascii="Lato Light" w:hAnsi="Lato Light" w:eastAsia="Lato Light"/>
-                      <w:color w:val="000000"/>
-                      <w:sz w:val="20"/>
-                    </w:rPr>
-                    <w:t xml:space="preserve">1545</w:t>
-                  </w:r>
-                </w:p>
-              </w:tc>
-              <w:tc>
-                <w:tcPr>
-                  <w:tcW w:w="850" w:type="dxa"/>
-                  <w:tcBorders>
-                    <w:top w:val="single" w:color="D3D3D3" w:sz="7"/>
-                    <w:left w:val="single" w:color="D3D3D3" w:sz="7"/>
-                    <w:bottom w:val="single" w:color="D3D3D3" w:sz="7"/>
-                    <w:right w:val="single" w:color="D3D3D3" w:sz="7"/>
-                  </w:tcBorders>
-                  <w:tcMar>
-                    <w:top w:w="39" w:type="dxa"/>
-                    <w:left w:w="39" w:type="dxa"/>
-                    <w:bottom w:w="39" w:type="dxa"/>
-                    <w:right w:w="39" w:type="dxa"/>
-                  </w:tcMar>
-                </w:tcPr>
-                <w:p>
-                  <w:pPr>
-                    <w:spacing w:after="0" w:line="240" w:lineRule="auto"/>
-                    <w:jc w:val="center"/>
-                  </w:pPr>
-                  <w:r>
-                    <w:rPr>
-                      <w:rFonts w:ascii="Lato Light" w:hAnsi="Lato Light" w:eastAsia="Lato Light"/>
-                      <w:color w:val="000000"/>
-                      <w:sz w:val="20"/>
-                    </w:rPr>
-                    <w:t xml:space="preserve">1420</w:t>
-                  </w:r>
-                </w:p>
-              </w:tc>
-              <w:tc>
-                <w:tcPr>
-                  <w:tcW w:w="850" w:type="dxa"/>
-                  <w:tcBorders>
-                    <w:top w:val="single" w:color="D3D3D3" w:sz="7"/>
-                    <w:left w:val="single" w:color="D3D3D3" w:sz="7"/>
-                    <w:bottom w:val="single" w:color="D3D3D3" w:sz="7"/>
-                    <w:right w:val="single" w:color="D3D3D3" w:sz="7"/>
-                  </w:tcBorders>
-                  <w:tcMar>
-                    <w:top w:w="39" w:type="dxa"/>
-                    <w:left w:w="39" w:type="dxa"/>
-                    <w:bottom w:w="39" w:type="dxa"/>
-                    <w:right w:w="39" w:type="dxa"/>
-                  </w:tcMar>
-                </w:tcPr>
-                <w:p>
-                  <w:pPr>
-                    <w:spacing w:after="0" w:line="240" w:lineRule="auto"/>
-                    <w:jc w:val="center"/>
-                  </w:pPr>
-                  <w:r>
-                    <w:rPr>
-                      <w:rFonts w:ascii="Lato Light" w:hAnsi="Lato Light" w:eastAsia="Lato Light"/>
-                      <w:color w:val="000000"/>
-                      <w:sz w:val="20"/>
-                    </w:rPr>
-                    <w:t xml:space="preserve">1780</w:t>
-                  </w:r>
-                </w:p>
-              </w:tc>
-              <w:tc>
-                <w:tcPr>
-                  <w:tcW w:w="850" w:type="dxa"/>
-                  <w:tcBorders>
-                    <w:top w:val="single" w:color="D3D3D3" w:sz="7"/>
-                    <w:left w:val="single" w:color="D3D3D3" w:sz="7"/>
-                    <w:bottom w:val="single" w:color="D3D3D3" w:sz="7"/>
-                    <w:right w:val="single" w:color="D3D3D3" w:sz="7"/>
-                  </w:tcBorders>
-                  <w:tcMar>
-                    <w:top w:w="39" w:type="dxa"/>
-                    <w:left w:w="39" w:type="dxa"/>
-                    <w:bottom w:w="39" w:type="dxa"/>
-                    <w:right w:w="39" w:type="dxa"/>
-                  </w:tcMar>
-                </w:tcPr>
-                <w:p>
-                  <w:pPr>
-                    <w:spacing w:after="0" w:line="240" w:lineRule="auto"/>
-                    <w:jc w:val="center"/>
-                  </w:pPr>
-                  <w:r>
-                    <w:rPr>
-                      <w:rFonts w:ascii="Lato Light" w:hAnsi="Lato Light" w:eastAsia="Lato Light"/>
-                      <w:color w:val="000000"/>
-                      <w:sz w:val="20"/>
-                    </w:rPr>
-                    <w:t xml:space="preserve">2267</w:t>
-                  </w:r>
-                </w:p>
-              </w:tc>
-              <w:tc>
-                <w:tcPr>
-                  <w:tcW w:w="850" w:type="dxa"/>
-                  <w:tcBorders>
-                    <w:top w:val="single" w:color="D3D3D3" w:sz="7"/>
-                    <w:left w:val="single" w:color="D3D3D3" w:sz="7"/>
-                    <w:bottom w:val="single" w:color="D3D3D3" w:sz="7"/>
-                    <w:right w:val="single" w:color="D3D3D3" w:sz="7"/>
-                  </w:tcBorders>
-                  <w:tcMar>
-                    <w:top w:w="39" w:type="dxa"/>
-                    <w:left w:w="39" w:type="dxa"/>
-                    <w:bottom w:w="39" w:type="dxa"/>
-                    <w:right w:w="39" w:type="dxa"/>
-                  </w:tcMar>
-                </w:tcPr>
-                <w:p>
-                  <w:pPr>
-                    <w:spacing w:after="0" w:line="240" w:lineRule="auto"/>
-                    <w:jc w:val="center"/>
-                  </w:pPr>
-                  <w:r>
-                    <w:rPr>
-                      <w:rFonts w:ascii="Lato Light" w:hAnsi="Lato Light" w:eastAsia="Lato Light"/>
-                      <w:color w:val="000000"/>
-                      <w:sz w:val="20"/>
-                    </w:rPr>
-                    <w:t xml:space="preserve">2265</w:t>
-                  </w:r>
-                </w:p>
-              </w:tc>
-              <w:tc>
-                <w:tcPr>
-                  <w:tcW w:w="850" w:type="dxa"/>
-                  <w:tcBorders>
-                    <w:top w:val="single" w:color="D3D3D3" w:sz="7"/>
-                    <w:left w:val="single" w:color="D3D3D3" w:sz="7"/>
-                    <w:bottom w:val="single" w:color="D3D3D3" w:sz="7"/>
-                    <w:right w:val="single" w:color="D3D3D3" w:sz="7"/>
-                  </w:tcBorders>
-                  <w:tcMar>
-                    <w:top w:w="39" w:type="dxa"/>
-                    <w:left w:w="39" w:type="dxa"/>
-                    <w:bottom w:w="39" w:type="dxa"/>
-                    <w:right w:w="39" w:type="dxa"/>
-                  </w:tcMar>
-                </w:tcPr>
-                <w:p>
-                  <w:pPr>
-                    <w:spacing w:after="0" w:line="240" w:lineRule="auto"/>
-                    <w:jc w:val="center"/>
-                  </w:pPr>
-                  <w:r>
-                    <w:rPr>
-                      <w:rFonts w:ascii="Lato Light" w:hAnsi="Lato Light" w:eastAsia="Lato Light"/>
-                      <w:color w:val="000000"/>
-                      <w:sz w:val="20"/>
-                    </w:rPr>
-                    <w:t xml:space="preserve">3031</w:t>
-                  </w:r>
-                </w:p>
-              </w:tc>
-              <w:tc>
-                <w:tcPr>
-                  <w:tcW w:w="850" w:type="dxa"/>
-                  <w:tcBorders>
-                    <w:top w:val="single" w:color="D3D3D3" w:sz="7"/>
-                    <w:left w:val="single" w:color="D3D3D3" w:sz="7"/>
-                    <w:bottom w:val="single" w:color="D3D3D3" w:sz="7"/>
-                    <w:right w:val="single" w:color="D3D3D3" w:sz="7"/>
-                  </w:tcBorders>
-                  <w:tcMar>
-                    <w:top w:w="39" w:type="dxa"/>
-                    <w:left w:w="39" w:type="dxa"/>
-                    <w:bottom w:w="39" w:type="dxa"/>
-                    <w:right w:w="39" w:type="dxa"/>
-                  </w:tcMar>
-                </w:tcPr>
-                <w:p>
-                  <w:pPr>
-                    <w:spacing w:after="0" w:line="240" w:lineRule="auto"/>
-                    <w:jc w:val="center"/>
-                  </w:pPr>
-                  <w:r>
-                    <w:rPr>
-                      <w:rFonts w:ascii="Lato Light" w:hAnsi="Lato Light" w:eastAsia="Lato Light"/>
-                      <w:color w:val="000000"/>
-                      <w:sz w:val="20"/>
-                    </w:rPr>
-                    <w:t xml:space="preserve">2511</w:t>
-                  </w:r>
-                </w:p>
-              </w:tc>
-              <w:tc>
-                <w:tcPr>
-                  <w:tcW w:w="850" w:type="dxa"/>
-                  <w:tcBorders>
-                    <w:top w:val="single" w:color="D3D3D3" w:sz="7"/>
-                    <w:left w:val="single" w:color="D3D3D3" w:sz="7"/>
-                    <w:bottom w:val="single" w:color="D3D3D3" w:sz="7"/>
-                    <w:right w:val="single" w:color="D3D3D3" w:sz="7"/>
-                  </w:tcBorders>
-                  <w:tcMar>
-                    <w:top w:w="39" w:type="dxa"/>
-                    <w:left w:w="39" w:type="dxa"/>
-                    <w:bottom w:w="39" w:type="dxa"/>
-                    <w:right w:w="39" w:type="dxa"/>
-                  </w:tcMar>
-                </w:tcPr>
-                <w:p>
-                  <w:pPr>
-                    <w:spacing w:after="0" w:line="240" w:lineRule="auto"/>
-                    <w:jc w:val="center"/>
-                  </w:pPr>
-                  <w:r>
-                    <w:rPr>
-                      <w:rFonts w:ascii="Lato Light" w:hAnsi="Lato Light" w:eastAsia="Lato Light"/>
-                      <w:color w:val="000000"/>
-                      <w:sz w:val="20"/>
-                    </w:rPr>
-                    <w:t xml:space="preserve">2601</w:t>
-                  </w:r>
-                </w:p>
-              </w:tc>
-              <w:tc>
-                <w:tcPr>
-                  <w:tcW w:w="850" w:type="dxa"/>
-                  <w:tcBorders>
-                    <w:top w:val="single" w:color="D3D3D3" w:sz="7"/>
-                    <w:left w:val="single" w:color="D3D3D3" w:sz="7"/>
-                    <w:bottom w:val="single" w:color="D3D3D3" w:sz="7"/>
-                    <w:right w:val="single" w:color="D3D3D3" w:sz="7"/>
-                  </w:tcBorders>
-                  <w:tcMar>
-                    <w:top w:w="39" w:type="dxa"/>
-                    <w:left w:w="39" w:type="dxa"/>
-                    <w:bottom w:w="39" w:type="dxa"/>
-                    <w:right w:w="39" w:type="dxa"/>
-                  </w:tcMar>
-                </w:tcPr>
-                <w:p>
-                  <w:pPr>
-                    <w:spacing w:after="0" w:line="240" w:lineRule="auto"/>
-                    <w:jc w:val="center"/>
-                  </w:pPr>
-                  <w:r>
-                    <w:rPr>
-                      <w:rFonts w:ascii="Lato Light" w:hAnsi="Lato Light" w:eastAsia="Lato Light"/>
-                      <w:color w:val="000000"/>
-                      <w:sz w:val="20"/>
-                    </w:rPr>
-                    <w:t xml:space="preserve">1278</w:t>
-                  </w:r>
-                </w:p>
-              </w:tc>
-            </w:tr>
-            <w:tr>
-              <w:trPr>
-                <w:trHeight w:val="262" w:hRule="atLeast"/>
-              </w:trPr>
-              <w:tc>
-                <w:tcPr>
-                  <w:tcW w:w="2834" w:type="dxa"/>
-                  <w:tcBorders>
-                    <w:top w:val="single" w:color="D3D3D3" w:sz="7"/>
-                    <w:left w:val="single" w:color="D3D3D3" w:sz="7"/>
-                    <w:bottom w:val="single" w:color="D3D3D3" w:sz="7"/>
-                    <w:right w:val="single" w:color="D3D3D3" w:sz="7"/>
-                  </w:tcBorders>
-                  <w:tcMar>
-                    <w:top w:w="39" w:type="dxa"/>
-                    <w:left w:w="39" w:type="dxa"/>
-                    <w:bottom w:w="39" w:type="dxa"/>
-                    <w:right w:w="39" w:type="dxa"/>
-                  </w:tcMar>
-                </w:tcPr>
-                <w:p>
-                  <w:pPr>
-                    <w:spacing w:after="0" w:line="240" w:lineRule="auto"/>
-                    <w:jc w:val="left"/>
-                  </w:pPr>
-                  <w:r>
-                    <w:rPr>
-                      <w:rFonts w:ascii="Lato Light" w:hAnsi="Lato Light" w:eastAsia="Lato Light"/>
-                      <w:color w:val="000000"/>
-                      <w:sz w:val="20"/>
-                    </w:rPr>
-                    <w:t xml:space="preserve">Delta</w:t>
-                  </w:r>
-                </w:p>
-              </w:tc>
-              <w:tc>
-                <w:tcPr>
-                  <w:tcW w:w="850" w:type="dxa"/>
-                  <w:tcBorders>
-                    <w:top w:val="single" w:color="D3D3D3" w:sz="7"/>
-                    <w:left w:val="single" w:color="D3D3D3" w:sz="7"/>
-                    <w:bottom w:val="single" w:color="D3D3D3" w:sz="7"/>
-                    <w:right w:val="single" w:color="D3D3D3" w:sz="7"/>
-                  </w:tcBorders>
-                  <w:tcMar>
-                    <w:top w:w="39" w:type="dxa"/>
-                    <w:left w:w="39" w:type="dxa"/>
-                    <w:bottom w:w="39" w:type="dxa"/>
-                    <w:right w:w="39" w:type="dxa"/>
-                  </w:tcMar>
-                </w:tcPr>
-                <w:p>
-                  <w:pPr>
-                    <w:spacing w:after="0" w:line="240" w:lineRule="auto"/>
-                    <w:jc w:val="center"/>
-                  </w:pPr>
-                  <w:r>
-                    <w:rPr>
-                      <w:rFonts w:ascii="Lato Light" w:hAnsi="Lato Light" w:eastAsia="Lato Light"/>
-                      <w:color w:val="000000"/>
-                      <w:sz w:val="20"/>
-                    </w:rPr>
-                    <w:t xml:space="preserve">-14</w:t>
-                  </w:r>
-                </w:p>
-              </w:tc>
-              <w:tc>
-                <w:tcPr>
-                  <w:tcW w:w="850" w:type="dxa"/>
-                  <w:tcBorders>
-                    <w:top w:val="single" w:color="D3D3D3" w:sz="7"/>
-                    <w:left w:val="single" w:color="D3D3D3" w:sz="7"/>
-                    <w:bottom w:val="single" w:color="D3D3D3" w:sz="7"/>
-                    <w:right w:val="single" w:color="D3D3D3" w:sz="7"/>
-                  </w:tcBorders>
-                  <w:tcMar>
-                    <w:top w:w="39" w:type="dxa"/>
-                    <w:left w:w="39" w:type="dxa"/>
-                    <w:bottom w:w="39" w:type="dxa"/>
-                    <w:right w:w="39" w:type="dxa"/>
-                  </w:tcMar>
-                </w:tcPr>
-                <w:p>
-                  <w:pPr>
-                    <w:spacing w:after="0" w:line="240" w:lineRule="auto"/>
-                    <w:jc w:val="center"/>
-                  </w:pPr>
-                  <w:r>
-                    <w:rPr>
-                      <w:rFonts w:ascii="Lato Light" w:hAnsi="Lato Light" w:eastAsia="Lato Light"/>
-                      <w:color w:val="000000"/>
-                      <w:sz w:val="20"/>
-                    </w:rPr>
-                    <w:t xml:space="preserve">29</w:t>
-                  </w:r>
-                </w:p>
-              </w:tc>
-              <w:tc>
-                <w:tcPr>
-                  <w:tcW w:w="850" w:type="dxa"/>
-                  <w:tcBorders>
-                    <w:top w:val="single" w:color="D3D3D3" w:sz="7"/>
-                    <w:left w:val="single" w:color="D3D3D3" w:sz="7"/>
-                    <w:bottom w:val="single" w:color="D3D3D3" w:sz="7"/>
-                    <w:right w:val="single" w:color="D3D3D3" w:sz="7"/>
-                  </w:tcBorders>
-                  <w:tcMar>
-                    <w:top w:w="39" w:type="dxa"/>
-                    <w:left w:w="39" w:type="dxa"/>
-                    <w:bottom w:w="39" w:type="dxa"/>
-                    <w:right w:w="39" w:type="dxa"/>
-                  </w:tcMar>
-                </w:tcPr>
-                <w:p>
-                  <w:pPr>
-                    <w:spacing w:after="0" w:line="240" w:lineRule="auto"/>
-                    <w:jc w:val="center"/>
-                  </w:pPr>
-                  <w:r>
-                    <w:rPr>
-                      <w:rFonts w:ascii="Lato Light" w:hAnsi="Lato Light" w:eastAsia="Lato Light"/>
-                      <w:color w:val="000000"/>
-                      <w:sz w:val="20"/>
-                    </w:rPr>
-                    <w:t xml:space="preserve">43</w:t>
-                  </w:r>
-                </w:p>
-              </w:tc>
-              <w:tc>
-                <w:tcPr>
-                  <w:tcW w:w="850" w:type="dxa"/>
-                  <w:tcBorders>
-                    <w:top w:val="single" w:color="D3D3D3" w:sz="7"/>
-                    <w:left w:val="single" w:color="D3D3D3" w:sz="7"/>
-                    <w:bottom w:val="single" w:color="D3D3D3" w:sz="7"/>
-                    <w:right w:val="single" w:color="D3D3D3" w:sz="7"/>
-                  </w:tcBorders>
-                  <w:tcMar>
-                    <w:top w:w="39" w:type="dxa"/>
-                    <w:left w:w="39" w:type="dxa"/>
-                    <w:bottom w:w="39" w:type="dxa"/>
-                    <w:right w:w="39" w:type="dxa"/>
-                  </w:tcMar>
-                </w:tcPr>
-                <w:p>
-                  <w:pPr>
-                    <w:spacing w:after="0" w:line="240" w:lineRule="auto"/>
-                    <w:jc w:val="center"/>
-                  </w:pPr>
-                  <w:r>
-                    <w:rPr>
-                      <w:rFonts w:ascii="Lato Light" w:hAnsi="Lato Light" w:eastAsia="Lato Light"/>
-                      <w:color w:val="000000"/>
-                      <w:sz w:val="20"/>
-                    </w:rPr>
-                    <w:t xml:space="preserve">10</w:t>
-                  </w:r>
-                </w:p>
-              </w:tc>
-              <w:tc>
-                <w:tcPr>
-                  <w:tcW w:w="850" w:type="dxa"/>
-                  <w:tcBorders>
-                    <w:top w:val="single" w:color="D3D3D3" w:sz="7"/>
-                    <w:left w:val="single" w:color="D3D3D3" w:sz="7"/>
-                    <w:bottom w:val="single" w:color="D3D3D3" w:sz="7"/>
-                    <w:right w:val="single" w:color="D3D3D3" w:sz="7"/>
-                  </w:tcBorders>
-                  <w:tcMar>
-                    <w:top w:w="39" w:type="dxa"/>
-                    <w:left w:w="39" w:type="dxa"/>
-                    <w:bottom w:w="39" w:type="dxa"/>
-                    <w:right w:w="39" w:type="dxa"/>
-                  </w:tcMar>
-                </w:tcPr>
-                <w:p>
-                  <w:pPr>
-                    <w:spacing w:after="0" w:line="240" w:lineRule="auto"/>
-                    <w:jc w:val="center"/>
-                  </w:pPr>
-                  <w:r>
-                    <w:rPr>
-                      <w:rFonts w:ascii="Lato Light" w:hAnsi="Lato Light" w:eastAsia="Lato Light"/>
-                      <w:color w:val="000000"/>
-                      <w:sz w:val="20"/>
-                    </w:rPr>
-                    <w:t xml:space="preserve">0</w:t>
-                  </w:r>
-                </w:p>
-              </w:tc>
-              <w:tc>
-                <w:tcPr>
-                  <w:tcW w:w="850" w:type="dxa"/>
-                  <w:tcBorders>
-                    <w:top w:val="single" w:color="D3D3D3" w:sz="7"/>
-                    <w:left w:val="single" w:color="D3D3D3" w:sz="7"/>
-                    <w:bottom w:val="single" w:color="D3D3D3" w:sz="7"/>
-                    <w:right w:val="single" w:color="D3D3D3" w:sz="7"/>
-                  </w:tcBorders>
-                  <w:tcMar>
-                    <w:top w:w="39" w:type="dxa"/>
-                    <w:left w:w="39" w:type="dxa"/>
-                    <w:bottom w:w="39" w:type="dxa"/>
-                    <w:right w:w="39" w:type="dxa"/>
-                  </w:tcMar>
-                </w:tcPr>
-                <w:p>
-                  <w:pPr>
-                    <w:spacing w:after="0" w:line="240" w:lineRule="auto"/>
-                    <w:jc w:val="center"/>
-                  </w:pPr>
-                  <w:r>
-                    <w:rPr>
-                      <w:rFonts w:ascii="Lato Light" w:hAnsi="Lato Light" w:eastAsia="Lato Light"/>
-                      <w:color w:val="000000"/>
-                      <w:sz w:val="20"/>
-                    </w:rPr>
-                    <w:t xml:space="preserve">26</w:t>
-                  </w:r>
-                </w:p>
-              </w:tc>
-              <w:tc>
-                <w:tcPr>
-                  <w:tcW w:w="850" w:type="dxa"/>
-                  <w:tcBorders>
-                    <w:top w:val="single" w:color="D3D3D3" w:sz="7"/>
-                    <w:left w:val="single" w:color="D3D3D3" w:sz="7"/>
-                    <w:bottom w:val="single" w:color="D3D3D3" w:sz="7"/>
-                    <w:right w:val="single" w:color="D3D3D3" w:sz="7"/>
-                  </w:tcBorders>
-                  <w:tcMar>
-                    <w:top w:w="39" w:type="dxa"/>
-                    <w:left w:w="39" w:type="dxa"/>
-                    <w:bottom w:w="39" w:type="dxa"/>
-                    <w:right w:w="39" w:type="dxa"/>
-                  </w:tcMar>
-                </w:tcPr>
-                <w:p>
-                  <w:pPr>
-                    <w:spacing w:after="0" w:line="240" w:lineRule="auto"/>
-                    <w:jc w:val="center"/>
-                  </w:pPr>
-                  <w:r>
-                    <w:rPr>
-                      <w:rFonts w:ascii="Lato Light" w:hAnsi="Lato Light" w:eastAsia="Lato Light"/>
-                      <w:color w:val="000000"/>
-                      <w:sz w:val="20"/>
-                    </w:rPr>
-                    <w:t xml:space="preserve">17</w:t>
-                  </w:r>
-                </w:p>
-              </w:tc>
-              <w:tc>
-                <w:tcPr>
-                  <w:tcW w:w="850" w:type="dxa"/>
-                  <w:tcBorders>
-                    <w:top w:val="single" w:color="D3D3D3" w:sz="7"/>
-                    <w:left w:val="single" w:color="D3D3D3" w:sz="7"/>
-                    <w:bottom w:val="single" w:color="D3D3D3" w:sz="7"/>
-                    <w:right w:val="single" w:color="D3D3D3" w:sz="7"/>
-                  </w:tcBorders>
-                  <w:tcMar>
-                    <w:top w:w="39" w:type="dxa"/>
-                    <w:left w:w="39" w:type="dxa"/>
-                    <w:bottom w:w="39" w:type="dxa"/>
-                    <w:right w:w="39" w:type="dxa"/>
-                  </w:tcMar>
-                </w:tcPr>
-                <w:p>
-                  <w:pPr>
-                    <w:spacing w:after="0" w:line="240" w:lineRule="auto"/>
-                    <w:jc w:val="center"/>
-                  </w:pPr>
-                  <w:r>
-                    <w:rPr>
-                      <w:rFonts w:ascii="Lato Light" w:hAnsi="Lato Light" w:eastAsia="Lato Light"/>
-                      <w:color w:val="000000"/>
-                      <w:sz w:val="20"/>
-                    </w:rPr>
-                    <w:t xml:space="preserve">2</w:t>
-                  </w:r>
-                </w:p>
-              </w:tc>
-              <w:tc>
-                <w:tcPr>
-                  <w:tcW w:w="850" w:type="dxa"/>
-                  <w:tcBorders>
-                    <w:top w:val="single" w:color="D3D3D3" w:sz="7"/>
-                    <w:left w:val="single" w:color="D3D3D3" w:sz="7"/>
-                    <w:bottom w:val="single" w:color="D3D3D3" w:sz="7"/>
-                    <w:right w:val="single" w:color="D3D3D3" w:sz="7"/>
-                  </w:tcBorders>
-                  <w:tcMar>
-                    <w:top w:w="39" w:type="dxa"/>
-                    <w:left w:w="39" w:type="dxa"/>
-                    <w:bottom w:w="39" w:type="dxa"/>
-                    <w:right w:w="39" w:type="dxa"/>
-                  </w:tcMar>
-                </w:tcPr>
-                <w:p>
-                  <w:pPr>
-                    <w:spacing w:after="0" w:line="240" w:lineRule="auto"/>
-                    <w:jc w:val="center"/>
-                  </w:pPr>
-                  <w:r>
-                    <w:rPr>
-                      <w:rFonts w:ascii="Lato Light" w:hAnsi="Lato Light" w:eastAsia="Lato Light"/>
-                      <w:color w:val="000000"/>
-                      <w:sz w:val="20"/>
-                    </w:rPr>
-                    <w:t xml:space="preserve">3</w:t>
-                  </w:r>
-                </w:p>
-              </w:tc>
-              <w:tc>
-                <w:tcPr>
-                  <w:tcW w:w="850" w:type="dxa"/>
-                  <w:tcBorders>
-                    <w:top w:val="single" w:color="D3D3D3" w:sz="7"/>
-                    <w:left w:val="single" w:color="D3D3D3" w:sz="7"/>
-                    <w:bottom w:val="single" w:color="D3D3D3" w:sz="7"/>
-                    <w:right w:val="single" w:color="D3D3D3" w:sz="7"/>
-                  </w:tcBorders>
-                  <w:tcMar>
-                    <w:top w:w="39" w:type="dxa"/>
-                    <w:left w:w="39" w:type="dxa"/>
-                    <w:bottom w:w="39" w:type="dxa"/>
-                    <w:right w:w="39" w:type="dxa"/>
-                  </w:tcMar>
-                </w:tcPr>
-                <w:p>
-                  <w:pPr>
-                    <w:spacing w:after="0" w:line="240" w:lineRule="auto"/>
-                    <w:jc w:val="center"/>
-                  </w:pPr>
-                  <w:r>
-                    <w:rPr>
-                      <w:rFonts w:ascii="Lato Light" w:hAnsi="Lato Light" w:eastAsia="Lato Light"/>
-                      <w:color w:val="000000"/>
-                      <w:sz w:val="20"/>
-                    </w:rPr>
-                    <w:t xml:space="preserve">14</w:t>
-                  </w:r>
-                </w:p>
-              </w:tc>
-              <w:tc>
-                <w:tcPr>
-                  <w:tcW w:w="850" w:type="dxa"/>
-                  <w:tcBorders>
-                    <w:top w:val="single" w:color="D3D3D3" w:sz="7"/>
-                    <w:left w:val="single" w:color="D3D3D3" w:sz="7"/>
-                    <w:bottom w:val="single" w:color="D3D3D3" w:sz="7"/>
-                    <w:right w:val="single" w:color="D3D3D3" w:sz="7"/>
-                  </w:tcBorders>
-                  <w:tcMar>
-                    <w:top w:w="39" w:type="dxa"/>
-                    <w:left w:w="39" w:type="dxa"/>
-                    <w:bottom w:w="39" w:type="dxa"/>
-                    <w:right w:w="39" w:type="dxa"/>
-                  </w:tcMar>
-                </w:tcPr>
-                <w:p>
-                  <w:pPr>
-                    <w:spacing w:after="0" w:line="240" w:lineRule="auto"/>
-                    <w:jc w:val="center"/>
-                  </w:pPr>
-                  <w:r>
-                    <w:rPr>
-                      <w:rFonts w:ascii="Lato Light" w:hAnsi="Lato Light" w:eastAsia="Lato Light"/>
-                      <w:color w:val="000000"/>
-                      <w:sz w:val="20"/>
-                    </w:rPr>
-                    <w:t xml:space="preserve">84</w:t>
-                  </w:r>
-                </w:p>
-              </w:tc>
-              <w:tc>
-                <w:tcPr>
-                  <w:tcW w:w="850" w:type="dxa"/>
-                  <w:tcBorders>
-                    <w:top w:val="single" w:color="D3D3D3" w:sz="7"/>
-                    <w:left w:val="single" w:color="D3D3D3" w:sz="7"/>
-                    <w:bottom w:val="single" w:color="D3D3D3" w:sz="7"/>
-                    <w:right w:val="single" w:color="D3D3D3" w:sz="7"/>
-                  </w:tcBorders>
-                  <w:tcMar>
-                    <w:top w:w="39" w:type="dxa"/>
-                    <w:left w:w="39" w:type="dxa"/>
-                    <w:bottom w:w="39" w:type="dxa"/>
-                    <w:right w:w="39" w:type="dxa"/>
-                  </w:tcMar>
-                </w:tcPr>
-                <w:p>
-                  <w:pPr>
-                    <w:spacing w:after="0" w:line="240" w:lineRule="auto"/>
-                    <w:jc w:val="center"/>
-                  </w:pPr>
-                  <w:r>
-                    <w:rPr>
-                      <w:rFonts w:ascii="Lato Light" w:hAnsi="Lato Light" w:eastAsia="Lato Light"/>
-                      <w:color w:val="000000"/>
-                      <w:sz w:val="20"/>
-                    </w:rPr>
-                    <w:t xml:space="preserve">-109</w:t>
-                  </w:r>
-                </w:p>
-              </w:tc>
-              <w:tc>
-                <w:tcPr>
-                  <w:tcW w:w="850" w:type="dxa"/>
-                  <w:tcBorders>
-                    <w:top w:val="single" w:color="D3D3D3" w:sz="7"/>
-                    <w:left w:val="single" w:color="D3D3D3" w:sz="7"/>
-                    <w:bottom w:val="single" w:color="D3D3D3" w:sz="7"/>
-                    <w:right w:val="single" w:color="D3D3D3" w:sz="7"/>
-                  </w:tcBorders>
-                  <w:tcMar>
-                    <w:top w:w="39" w:type="dxa"/>
-                    <w:left w:w="39" w:type="dxa"/>
-                    <w:bottom w:w="39" w:type="dxa"/>
-                    <w:right w:w="39" w:type="dxa"/>
-                  </w:tcMar>
-                </w:tcPr>
-                <w:p>
-                  <w:pPr>
-                    <w:spacing w:after="0" w:line="240" w:lineRule="auto"/>
-                    <w:jc w:val="center"/>
-                  </w:pPr>
-                  <w:r>
-                    <w:rPr>
-                      <w:rFonts w:ascii="Lato Light" w:hAnsi="Lato Light" w:eastAsia="Lato Light"/>
-                      <w:color w:val="000000"/>
-                      <w:sz w:val="20"/>
-                    </w:rPr>
-                    <w:t xml:space="preserve">-47</w:t>
-                  </w:r>
-                </w:p>
-              </w:tc>
-            </w:tr>
-          </w:tbl>
-          <w:p>
-            <w:pPr>
-              <w:spacing w:after="0" w:line="240" w:lineRule="auto"/>
-            </w:pPr>
-          </w:p>
-        </w:tc>
-        <w:tc>
-          <w:tcPr>
-            <w:tcW w:w="510" w:type="dxa"/>
-          </w:tcPr>
-          <w:p>
-            <w:pPr>
-              <w:pStyle w:val="EmptyCellLayoutStyle"/>
-              <w:spacing w:after="0" w:line="240" w:lineRule="auto"/>
-            </w:pPr>
-          </w:p>
-        </w:tc>
-      </w:tr>
-      <w:tr>
-        <w:trPr>
-          <w:trHeight w:val="217" w:hRule="atLeast"/>
         </w:trPr>
         <w:tc>
           <w:tcPr>
@@ -9073,104 +6854,6 @@
   <w:num w:numId="11" w:val="1">
     <w:abstractNumId w:val="01"/>
   </w:num>
-  <w:abstractNum w:abstractNumId="02" w:val="_2_2_2">
-    <w:nsid w:val="00000001"/>
-    <w:multiLevelType w:val="multilevel"/>
-    <w:tmpl w:val="00000001"/>
-    <w:lvl w:ilvl="0">
-      <w:start w:val="1"/>
-      <w:numFmt w:val="bullet"/>
-      <w:lvlText w:val="·"/>
-      <w:lvlJc w:val="left"/>
-      <w:rPr>
-        <w:rFonts w:ascii="Symbol" w:hAnsi="Symbol" w:eastAsia="Symbol" w:cs="Symbol"/>
-        <w:sz w:val="20"/>
-      </w:rPr>
-    </w:lvl>
-    <w:lvl w:ilvl="1">
-      <w:start w:val="1"/>
-      <w:numFmt w:val="bullet"/>
-      <w:lvlText w:val="o"/>
-      <w:lvlJc w:val="left"/>
-      <w:rPr>
-        <w:rFonts w:ascii="Courier New" w:hAnsi="Courier New" w:eastAsia="Courier New" w:cs="Courier New"/>
-        <w:sz w:val="20"/>
-      </w:rPr>
-    </w:lvl>
-    <w:lvl w:ilvl="2">
-      <w:start w:val="1"/>
-      <w:numFmt w:val="bullet"/>
-      <w:lvlText w:val="§"/>
-      <w:lvlJc w:val="left"/>
-      <w:rPr>
-        <w:rFonts w:ascii="Wingdings" w:hAnsi="Wingdings" w:eastAsia="Wingdings" w:cs="Wingdings"/>
-        <w:sz w:val="20"/>
-      </w:rPr>
-    </w:lvl>
-    <w:lvl w:ilvl="3">
-      <w:start w:val="1"/>
-      <w:numFmt w:val="bullet"/>
-      <w:lvlText w:val="·"/>
-      <w:lvlJc w:val="left"/>
-      <w:rPr>
-        <w:rFonts w:ascii="Symbol" w:hAnsi="Symbol" w:eastAsia="Symbol" w:cs="Symbol"/>
-        <w:sz w:val="20"/>
-      </w:rPr>
-    </w:lvl>
-    <w:lvl w:ilvl="4">
-      <w:start w:val="1"/>
-      <w:numFmt w:val="bullet"/>
-      <w:lvlText w:val="o"/>
-      <w:lvlJc w:val="left"/>
-      <w:rPr>
-        <w:rFonts w:ascii="Courier New" w:hAnsi="Courier New" w:eastAsia="Courier New" w:cs="Courier New"/>
-        <w:sz w:val="20"/>
-      </w:rPr>
-    </w:lvl>
-    <w:lvl w:ilvl="5">
-      <w:start w:val="1"/>
-      <w:numFmt w:val="bullet"/>
-      <w:lvlText w:val="§"/>
-      <w:lvlJc w:val="left"/>
-      <w:rPr>
-        <w:rFonts w:ascii="Wingdings" w:hAnsi="Wingdings" w:eastAsia="Wingdings" w:cs="Wingdings"/>
-        <w:sz w:val="20"/>
-      </w:rPr>
-    </w:lvl>
-    <w:lvl w:ilvl="6">
-      <w:start w:val="1"/>
-      <w:numFmt w:val="bullet"/>
-      <w:lvlText w:val="·"/>
-      <w:lvlJc w:val="left"/>
-      <w:rPr>
-        <w:rFonts w:ascii="Symbol" w:hAnsi="Symbol" w:eastAsia="Symbol" w:cs="Symbol"/>
-        <w:sz w:val="20"/>
-      </w:rPr>
-    </w:lvl>
-    <w:lvl w:ilvl="7">
-      <w:start w:val="1"/>
-      <w:numFmt w:val="bullet"/>
-      <w:lvlText w:val="o"/>
-      <w:lvlJc w:val="left"/>
-      <w:rPr>
-        <w:rFonts w:ascii="Courier New" w:hAnsi="Courier New" w:eastAsia="Courier New" w:cs="Courier New"/>
-        <w:sz w:val="20"/>
-      </w:rPr>
-    </w:lvl>
-    <w:lvl w:ilvl="8">
-      <w:start w:val="1"/>
-      <w:numFmt w:val="bullet"/>
-      <w:lvlText w:val="§"/>
-      <w:lvlJc w:val="left"/>
-      <w:rPr>
-        <w:rFonts w:ascii="Wingdings" w:hAnsi="Wingdings" w:eastAsia="Wingdings" w:cs="Wingdings"/>
-        <w:sz w:val="20"/>
-      </w:rPr>
-    </w:lvl>
-  </w:abstractNum>
-  <w:num w:numId="12" w:val="2">
-    <w:abstractNumId w:val="02"/>
-  </w:num>
 </w:numbering>
 </file>
 
@@ -9197,12 +6880,5 @@
       <w:sz w:val="2"/>
     </w:rPr>
   </w:style>
-  <w:style w:styleId="_2">
-    <w:name w:val="EmptyCellLayoutStyle"/>
-    <w:basedOn w:val="Normal_2"/>
-    <w:rPr>
-      <w:sz w:val="2"/>
-    </w:rPr>
-  </w:style>
 </w:styles>
 </file>
</xml_diff>